<commit_message>
Git User Manul Reset Opration
</commit_message>
<xml_diff>
--- a/git_user_manul.docx
+++ b/git_user_manul.docx
@@ -2,8 +2,6 @@
 <file path=word/document.xml><?xml version="1.0" encoding="utf-8"?>
 <w:document xmlns:wpc="http://schemas.microsoft.com/office/word/2010/wordprocessingCanvas" xmlns:cx="http://schemas.microsoft.com/office/drawing/2014/chartex" xmlns:cx1="http://schemas.microsoft.com/office/drawing/2015/9/8/chartex" xmlns:mc="http://schemas.openxmlformats.org/markup-compatibility/2006" xmlns:o="urn:schemas-microsoft-com:office:office" xmlns:r="http://schemas.openxmlformats.org/officeDocument/2006/relationships" xmlns:m="http://schemas.openxmlformats.org/officeDocument/2006/math" xmlns:v="urn:schemas-microsoft-com:vml" xmlns:wp14="http://schemas.microsoft.com/office/word/2010/wordprocessingDrawing" xmlns:wp="http://schemas.openxmlformats.org/drawingml/2006/wordprocessingDrawing" xmlns:w10="urn:schemas-microsoft-com:office:word" xmlns:w="http://schemas.openxmlformats.org/wordprocessingml/2006/main" xmlns:w14="http://schemas.microsoft.com/office/word/2010/wordml" xmlns:w15="http://schemas.microsoft.com/office/word/2012/wordml" xmlns:w16se="http://schemas.microsoft.com/office/word/2015/wordml/symex" xmlns:wpg="http://schemas.microsoft.com/office/word/2010/wordprocessingGroup" xmlns:wpi="http://schemas.microsoft.com/office/word/2010/wordprocessingInk" xmlns:wne="http://schemas.microsoft.com/office/word/2006/wordml" xmlns:wps="http://schemas.microsoft.com/office/word/2010/wordprocessingShape" mc:Ignorable="w14 w15 w16se wp14">
   <w:body>
-    <w:bookmarkStart w:id="0" w:name="_GoBack"/>
-    <w:bookmarkEnd w:id="0"/>
     <w:p>
       <w:pPr>
         <w:widowControl/>
@@ -5455,6 +5453,1762 @@
       </w:r>
     </w:p>
     <w:p/>
+    <w:p/>
+    <w:p/>
+    <w:p/>
+    <w:p/>
+    <w:p/>
+    <w:p/>
+    <w:p/>
+    <w:p/>
+    <w:p/>
+    <w:p/>
+    <w:p/>
+    <w:p/>
+    <w:p>
+      <w:pPr>
+        <w:pStyle w:val="1"/>
+        <w:spacing w:before="0" w:beforeAutospacing="0" w:after="0" w:afterAutospacing="0"/>
+        <w:rPr>
+          <w:b w:val="0"/>
+          <w:bCs w:val="0"/>
+          <w:color w:val="333333"/>
+          <w:sz w:val="45"/>
+          <w:szCs w:val="45"/>
+        </w:rPr>
+      </w:pPr>
+      <w:proofErr w:type="spellStart"/>
+      <w:r>
+        <w:rPr>
+          <w:b w:val="0"/>
+          <w:bCs w:val="0"/>
+          <w:color w:val="333333"/>
+          <w:sz w:val="45"/>
+          <w:szCs w:val="45"/>
+        </w:rPr>
+        <w:lastRenderedPageBreak/>
+        <w:t>git</w:t>
+      </w:r>
+      <w:proofErr w:type="spellEnd"/>
+      <w:r>
+        <w:rPr>
+          <w:b w:val="0"/>
+          <w:bCs w:val="0"/>
+          <w:color w:val="333333"/>
+          <w:sz w:val="45"/>
+          <w:szCs w:val="45"/>
+        </w:rPr>
+        <w:t>如何恢复本地删除的文件夹</w:t>
+      </w:r>
+    </w:p>
+    <w:p>
+      <w:pPr>
+        <w:pStyle w:val="1"/>
+        <w:spacing w:before="0" w:beforeAutospacing="0" w:after="0" w:afterAutospacing="0"/>
+        <w:textAlignment w:val="center"/>
+        <w:rPr>
+          <w:b w:val="0"/>
+          <w:bCs w:val="0"/>
+          <w:color w:val="519AF2"/>
+          <w:sz w:val="21"/>
+          <w:szCs w:val="21"/>
+        </w:rPr>
+      </w:pPr>
+      <w:r>
+        <w:rPr>
+          <w:rStyle w:val="desc"/>
+          <w:b w:val="0"/>
+          <w:bCs w:val="0"/>
+          <w:color w:val="519AF2"/>
+          <w:sz w:val="21"/>
+          <w:szCs w:val="21"/>
+        </w:rPr>
+        <w:t>听语音</w:t>
+      </w:r>
+    </w:p>
+    <w:p>
+      <w:pPr>
+        <w:widowControl/>
+        <w:numPr>
+          <w:ilvl w:val="0"/>
+          <w:numId w:val="7"/>
+        </w:numPr>
+        <w:spacing w:line="330" w:lineRule="atLeast"/>
+        <w:ind w:left="0"/>
+        <w:jc w:val="left"/>
+        <w:rPr>
+          <w:rFonts w:ascii="Arial" w:hAnsi="Arial" w:cs="Arial"/>
+          <w:color w:val="999999"/>
+          <w:sz w:val="18"/>
+          <w:szCs w:val="18"/>
+        </w:rPr>
+      </w:pPr>
+      <w:r>
+        <w:rPr>
+          <w:rStyle w:val="ori-txt"/>
+          <w:color w:val="50C83D"/>
+          <w:sz w:val="18"/>
+          <w:szCs w:val="18"/>
+          <w:bdr w:val="single" w:sz="6" w:space="1" w:color="E1E1E1" w:frame="1"/>
+          <w:shd w:val="clear" w:color="auto" w:fill="FFFFFF"/>
+        </w:rPr>
+        <w:t>原创</w:t>
+      </w:r>
+    </w:p>
+    <w:p>
+      <w:pPr>
+        <w:widowControl/>
+        <w:numPr>
+          <w:ilvl w:val="0"/>
+          <w:numId w:val="7"/>
+        </w:numPr>
+        <w:spacing w:line="330" w:lineRule="atLeast"/>
+        <w:ind w:left="150" w:right="150"/>
+        <w:jc w:val="left"/>
+        <w:rPr>
+          <w:rFonts w:ascii="Arial" w:hAnsi="Arial" w:cs="Arial"/>
+          <w:color w:val="E1E1E1"/>
+          <w:sz w:val="18"/>
+          <w:szCs w:val="18"/>
+        </w:rPr>
+      </w:pPr>
+      <w:r>
+        <w:rPr>
+          <w:rFonts w:ascii="Arial" w:hAnsi="Arial" w:cs="Arial"/>
+          <w:color w:val="E1E1E1"/>
+          <w:sz w:val="18"/>
+          <w:szCs w:val="18"/>
+        </w:rPr>
+        <w:t>|</w:t>
+      </w:r>
+    </w:p>
+    <w:p>
+      <w:pPr>
+        <w:widowControl/>
+        <w:numPr>
+          <w:ilvl w:val="0"/>
+          <w:numId w:val="7"/>
+        </w:numPr>
+        <w:spacing w:line="330" w:lineRule="atLeast"/>
+        <w:ind w:left="0"/>
+        <w:jc w:val="left"/>
+        <w:rPr>
+          <w:rFonts w:ascii="Arial" w:hAnsi="Arial" w:cs="Arial"/>
+          <w:color w:val="999999"/>
+          <w:sz w:val="18"/>
+          <w:szCs w:val="18"/>
+        </w:rPr>
+      </w:pPr>
+      <w:r>
+        <w:rPr>
+          <w:rFonts w:ascii="Arial" w:hAnsi="Arial" w:cs="Arial"/>
+          <w:color w:val="999999"/>
+          <w:sz w:val="18"/>
+          <w:szCs w:val="18"/>
+        </w:rPr>
+        <w:t>浏览：</w:t>
+      </w:r>
+      <w:r>
+        <w:rPr>
+          <w:rStyle w:val="views"/>
+          <w:rFonts w:ascii="Arial" w:hAnsi="Arial" w:cs="Arial"/>
+          <w:color w:val="999999"/>
+          <w:sz w:val="18"/>
+          <w:szCs w:val="18"/>
+        </w:rPr>
+        <w:t>20388</w:t>
+      </w:r>
+    </w:p>
+    <w:p>
+      <w:pPr>
+        <w:widowControl/>
+        <w:numPr>
+          <w:ilvl w:val="0"/>
+          <w:numId w:val="7"/>
+        </w:numPr>
+        <w:spacing w:line="330" w:lineRule="atLeast"/>
+        <w:ind w:left="150" w:right="150"/>
+        <w:jc w:val="left"/>
+        <w:rPr>
+          <w:rFonts w:ascii="Arial" w:hAnsi="Arial" w:cs="Arial"/>
+          <w:color w:val="E1E1E1"/>
+          <w:sz w:val="18"/>
+          <w:szCs w:val="18"/>
+        </w:rPr>
+      </w:pPr>
+      <w:r>
+        <w:rPr>
+          <w:rFonts w:ascii="Arial" w:hAnsi="Arial" w:cs="Arial"/>
+          <w:color w:val="E1E1E1"/>
+          <w:sz w:val="18"/>
+          <w:szCs w:val="18"/>
+        </w:rPr>
+        <w:t>|</w:t>
+      </w:r>
+    </w:p>
+    <w:p>
+      <w:pPr>
+        <w:widowControl/>
+        <w:numPr>
+          <w:ilvl w:val="0"/>
+          <w:numId w:val="7"/>
+        </w:numPr>
+        <w:spacing w:line="330" w:lineRule="atLeast"/>
+        <w:ind w:left="0"/>
+        <w:jc w:val="left"/>
+        <w:rPr>
+          <w:rFonts w:ascii="Arial" w:hAnsi="Arial" w:cs="Arial"/>
+          <w:color w:val="999999"/>
+          <w:sz w:val="18"/>
+          <w:szCs w:val="18"/>
+        </w:rPr>
+      </w:pPr>
+      <w:r>
+        <w:rPr>
+          <w:rFonts w:ascii="Arial" w:hAnsi="Arial" w:cs="Arial"/>
+          <w:color w:val="999999"/>
+          <w:sz w:val="18"/>
+          <w:szCs w:val="18"/>
+        </w:rPr>
+        <w:t>更新：</w:t>
+      </w:r>
+      <w:r>
+        <w:rPr>
+          <w:rFonts w:ascii="Arial" w:hAnsi="Arial" w:cs="Arial"/>
+          <w:color w:val="999999"/>
+          <w:sz w:val="18"/>
+          <w:szCs w:val="18"/>
+        </w:rPr>
+        <w:t>2018-11-13 13:13</w:t>
+      </w:r>
+    </w:p>
+    <w:p>
+      <w:pPr>
+        <w:widowControl/>
+        <w:numPr>
+          <w:ilvl w:val="0"/>
+          <w:numId w:val="7"/>
+        </w:numPr>
+        <w:spacing w:line="330" w:lineRule="atLeast"/>
+        <w:ind w:left="150" w:right="150"/>
+        <w:jc w:val="left"/>
+        <w:rPr>
+          <w:rFonts w:ascii="Arial" w:hAnsi="Arial" w:cs="Arial"/>
+          <w:color w:val="E1E1E1"/>
+          <w:sz w:val="18"/>
+          <w:szCs w:val="18"/>
+        </w:rPr>
+      </w:pPr>
+      <w:r>
+        <w:rPr>
+          <w:rFonts w:ascii="Arial" w:hAnsi="Arial" w:cs="Arial"/>
+          <w:color w:val="E1E1E1"/>
+          <w:sz w:val="18"/>
+          <w:szCs w:val="18"/>
+        </w:rPr>
+        <w:t>|</w:t>
+      </w:r>
+    </w:p>
+    <w:p>
+      <w:pPr>
+        <w:widowControl/>
+        <w:numPr>
+          <w:ilvl w:val="0"/>
+          <w:numId w:val="7"/>
+        </w:numPr>
+        <w:spacing w:line="330" w:lineRule="atLeast"/>
+        <w:ind w:left="0"/>
+        <w:jc w:val="left"/>
+        <w:rPr>
+          <w:rFonts w:ascii="Arial" w:hAnsi="Arial" w:cs="Arial"/>
+          <w:color w:val="999999"/>
+          <w:sz w:val="18"/>
+          <w:szCs w:val="18"/>
+        </w:rPr>
+      </w:pPr>
+      <w:r>
+        <w:rPr>
+          <w:rFonts w:ascii="Arial" w:hAnsi="Arial" w:cs="Arial"/>
+          <w:color w:val="999999"/>
+          <w:sz w:val="18"/>
+          <w:szCs w:val="18"/>
+        </w:rPr>
+        <w:t>标签：</w:t>
+      </w:r>
+      <w:r>
+        <w:rPr>
+          <w:rStyle w:val="exp-tag-top"/>
+          <w:rFonts w:ascii="Arial" w:hAnsi="Arial" w:cs="Arial"/>
+          <w:color w:val="999999"/>
+          <w:sz w:val="18"/>
+          <w:szCs w:val="18"/>
+        </w:rPr>
+        <w:fldChar w:fldCharType="begin"/>
+      </w:r>
+      <w:r>
+        <w:rPr>
+          <w:rStyle w:val="exp-tag-top"/>
+          <w:rFonts w:ascii="Arial" w:hAnsi="Arial" w:cs="Arial"/>
+          <w:color w:val="999999"/>
+          <w:sz w:val="18"/>
+          <w:szCs w:val="18"/>
+        </w:rPr>
+        <w:instrText xml:space="preserve"> HYPERLINK "https://jingyan.baidu.com/tag?tagName=%E6%93%8D%E4%BD%9C%E7%B3%BB%E7%BB%9F" \t "_blank" </w:instrText>
+      </w:r>
+      <w:r>
+        <w:rPr>
+          <w:rStyle w:val="exp-tag-top"/>
+          <w:rFonts w:ascii="Arial" w:hAnsi="Arial" w:cs="Arial"/>
+          <w:color w:val="999999"/>
+          <w:sz w:val="18"/>
+          <w:szCs w:val="18"/>
+        </w:rPr>
+        <w:fldChar w:fldCharType="separate"/>
+      </w:r>
+      <w:r>
+        <w:rPr>
+          <w:rStyle w:val="a3"/>
+          <w:rFonts w:ascii="Arial" w:hAnsi="Arial" w:cs="Arial"/>
+          <w:color w:val="2D64B3"/>
+          <w:sz w:val="18"/>
+          <w:szCs w:val="18"/>
+        </w:rPr>
+        <w:t>操作系统</w:t>
+      </w:r>
+      <w:r>
+        <w:rPr>
+          <w:rStyle w:val="exp-tag-top"/>
+          <w:rFonts w:ascii="Arial" w:hAnsi="Arial" w:cs="Arial"/>
+          <w:color w:val="999999"/>
+          <w:sz w:val="18"/>
+          <w:szCs w:val="18"/>
+        </w:rPr>
+        <w:fldChar w:fldCharType="end"/>
+      </w:r>
+      <w:r>
+        <w:rPr>
+          <w:rStyle w:val="exp-tag-top"/>
+          <w:rFonts w:ascii="Arial" w:hAnsi="Arial" w:cs="Arial"/>
+          <w:color w:val="999999"/>
+          <w:sz w:val="18"/>
+          <w:szCs w:val="18"/>
+        </w:rPr>
+        <w:t> </w:t>
+      </w:r>
+      <w:hyperlink r:id="rId25" w:tgtFrame="_blank" w:history="1">
+        <w:r>
+          <w:rPr>
+            <w:rStyle w:val="a3"/>
+            <w:rFonts w:ascii="Arial" w:hAnsi="Arial" w:cs="Arial"/>
+            <w:color w:val="2D64B3"/>
+            <w:sz w:val="18"/>
+            <w:szCs w:val="18"/>
+          </w:rPr>
+          <w:t>GIT</w:t>
+        </w:r>
+      </w:hyperlink>
+      <w:r>
+        <w:rPr>
+          <w:rStyle w:val="exp-tag-top"/>
+          <w:rFonts w:ascii="Arial" w:hAnsi="Arial" w:cs="Arial"/>
+          <w:color w:val="999999"/>
+          <w:sz w:val="18"/>
+          <w:szCs w:val="18"/>
+        </w:rPr>
+        <w:t> </w:t>
+      </w:r>
+    </w:p>
+    <w:p>
+      <w:pPr>
+        <w:widowControl/>
+        <w:numPr>
+          <w:ilvl w:val="0"/>
+          <w:numId w:val="8"/>
+        </w:numPr>
+        <w:ind w:left="0" w:right="45"/>
+        <w:jc w:val="left"/>
+        <w:rPr>
+          <w:rFonts w:ascii="宋体" w:hAnsi="宋体" w:cs="宋体"/>
+          <w:sz w:val="24"/>
+          <w:szCs w:val="24"/>
+        </w:rPr>
+      </w:pPr>
+      <w:r>
+        <w:rPr>
+          <w:noProof/>
+          <w:color w:val="2D64B3"/>
+        </w:rPr>
+        <w:drawing>
+          <wp:inline distT="0" distB="0" distL="0" distR="0">
+            <wp:extent cx="876300" cy="660400"/>
+            <wp:effectExtent l="0" t="0" r="0" b="6350"/>
+            <wp:docPr id="32" name="图片 32" descr="git如何恢复本地删除的文件夹">
+              <a:hlinkClick xmlns:a="http://schemas.openxmlformats.org/drawingml/2006/main" r:id="rId26"/>
+            </wp:docPr>
+            <wp:cNvGraphicFramePr>
+              <a:graphicFrameLocks xmlns:a="http://schemas.openxmlformats.org/drawingml/2006/main" noChangeAspect="1"/>
+            </wp:cNvGraphicFramePr>
+            <a:graphic xmlns:a="http://schemas.openxmlformats.org/drawingml/2006/main">
+              <a:graphicData uri="http://schemas.openxmlformats.org/drawingml/2006/picture">
+                <pic:pic xmlns:pic="http://schemas.openxmlformats.org/drawingml/2006/picture">
+                  <pic:nvPicPr>
+                    <pic:cNvPr id="0" name="Picture 1" descr="git如何恢复本地删除的文件夹">
+                      <a:hlinkClick r:id="rId26"/>
+                    </pic:cNvPr>
+                    <pic:cNvPicPr>
+                      <a:picLocks noChangeAspect="1" noChangeArrowheads="1"/>
+                    </pic:cNvPicPr>
+                  </pic:nvPicPr>
+                  <pic:blipFill>
+                    <a:blip r:embed="rId27">
+                      <a:extLst>
+                        <a:ext uri="{28A0092B-C50C-407E-A947-70E740481C1C}">
+                          <a14:useLocalDpi xmlns:a14="http://schemas.microsoft.com/office/drawing/2010/main" val="0"/>
+                        </a:ext>
+                      </a:extLst>
+                    </a:blip>
+                    <a:srcRect/>
+                    <a:stretch>
+                      <a:fillRect/>
+                    </a:stretch>
+                  </pic:blipFill>
+                  <pic:spPr bwMode="auto">
+                    <a:xfrm>
+                      <a:off x="0" y="0"/>
+                      <a:ext cx="876300" cy="660400"/>
+                    </a:xfrm>
+                    <a:prstGeom prst="rect">
+                      <a:avLst/>
+                    </a:prstGeom>
+                    <a:noFill/>
+                    <a:ln>
+                      <a:noFill/>
+                    </a:ln>
+                  </pic:spPr>
+                </pic:pic>
+              </a:graphicData>
+            </a:graphic>
+          </wp:inline>
+        </w:drawing>
+      </w:r>
+      <w:r>
+        <w:rPr>
+          <w:rStyle w:val="step"/>
+          <w:color w:val="FFFFFF"/>
+          <w:sz w:val="17"/>
+          <w:szCs w:val="17"/>
+        </w:rPr>
+        <w:t>1</w:t>
+      </w:r>
+    </w:p>
+    <w:p>
+      <w:pPr>
+        <w:widowControl/>
+        <w:numPr>
+          <w:ilvl w:val="0"/>
+          <w:numId w:val="8"/>
+        </w:numPr>
+        <w:ind w:left="0" w:right="45"/>
+        <w:jc w:val="left"/>
+      </w:pPr>
+      <w:r>
+        <w:rPr>
+          <w:noProof/>
+          <w:color w:val="2D64B3"/>
+        </w:rPr>
+        <w:drawing>
+          <wp:inline distT="0" distB="0" distL="0" distR="0">
+            <wp:extent cx="876300" cy="660400"/>
+            <wp:effectExtent l="0" t="0" r="0" b="6350"/>
+            <wp:docPr id="31" name="图片 31" descr="git如何恢复本地删除的文件夹">
+              <a:hlinkClick xmlns:a="http://schemas.openxmlformats.org/drawingml/2006/main" r:id="rId28"/>
+            </wp:docPr>
+            <wp:cNvGraphicFramePr>
+              <a:graphicFrameLocks xmlns:a="http://schemas.openxmlformats.org/drawingml/2006/main" noChangeAspect="1"/>
+            </wp:cNvGraphicFramePr>
+            <a:graphic xmlns:a="http://schemas.openxmlformats.org/drawingml/2006/main">
+              <a:graphicData uri="http://schemas.openxmlformats.org/drawingml/2006/picture">
+                <pic:pic xmlns:pic="http://schemas.openxmlformats.org/drawingml/2006/picture">
+                  <pic:nvPicPr>
+                    <pic:cNvPr id="0" name="Picture 2" descr="git如何恢复本地删除的文件夹">
+                      <a:hlinkClick r:id="rId28"/>
+                    </pic:cNvPr>
+                    <pic:cNvPicPr>
+                      <a:picLocks noChangeAspect="1" noChangeArrowheads="1"/>
+                    </pic:cNvPicPr>
+                  </pic:nvPicPr>
+                  <pic:blipFill>
+                    <a:blip r:embed="rId29">
+                      <a:extLst>
+                        <a:ext uri="{28A0092B-C50C-407E-A947-70E740481C1C}">
+                          <a14:useLocalDpi xmlns:a14="http://schemas.microsoft.com/office/drawing/2010/main" val="0"/>
+                        </a:ext>
+                      </a:extLst>
+                    </a:blip>
+                    <a:srcRect/>
+                    <a:stretch>
+                      <a:fillRect/>
+                    </a:stretch>
+                  </pic:blipFill>
+                  <pic:spPr bwMode="auto">
+                    <a:xfrm>
+                      <a:off x="0" y="0"/>
+                      <a:ext cx="876300" cy="660400"/>
+                    </a:xfrm>
+                    <a:prstGeom prst="rect">
+                      <a:avLst/>
+                    </a:prstGeom>
+                    <a:noFill/>
+                    <a:ln>
+                      <a:noFill/>
+                    </a:ln>
+                  </pic:spPr>
+                </pic:pic>
+              </a:graphicData>
+            </a:graphic>
+          </wp:inline>
+        </w:drawing>
+      </w:r>
+      <w:r>
+        <w:rPr>
+          <w:rStyle w:val="step"/>
+          <w:color w:val="FFFFFF"/>
+          <w:sz w:val="17"/>
+          <w:szCs w:val="17"/>
+        </w:rPr>
+        <w:t>2</w:t>
+      </w:r>
+    </w:p>
+    <w:p>
+      <w:pPr>
+        <w:widowControl/>
+        <w:numPr>
+          <w:ilvl w:val="0"/>
+          <w:numId w:val="8"/>
+        </w:numPr>
+        <w:ind w:left="0" w:right="45"/>
+        <w:jc w:val="left"/>
+      </w:pPr>
+      <w:r>
+        <w:rPr>
+          <w:noProof/>
+          <w:color w:val="2D64B3"/>
+        </w:rPr>
+        <w:drawing>
+          <wp:inline distT="0" distB="0" distL="0" distR="0">
+            <wp:extent cx="876300" cy="660400"/>
+            <wp:effectExtent l="0" t="0" r="0" b="6350"/>
+            <wp:docPr id="30" name="图片 30" descr="git如何恢复本地删除的文件夹">
+              <a:hlinkClick xmlns:a="http://schemas.openxmlformats.org/drawingml/2006/main" r:id="rId30"/>
+            </wp:docPr>
+            <wp:cNvGraphicFramePr>
+              <a:graphicFrameLocks xmlns:a="http://schemas.openxmlformats.org/drawingml/2006/main" noChangeAspect="1"/>
+            </wp:cNvGraphicFramePr>
+            <a:graphic xmlns:a="http://schemas.openxmlformats.org/drawingml/2006/main">
+              <a:graphicData uri="http://schemas.openxmlformats.org/drawingml/2006/picture">
+                <pic:pic xmlns:pic="http://schemas.openxmlformats.org/drawingml/2006/picture">
+                  <pic:nvPicPr>
+                    <pic:cNvPr id="0" name="Picture 3" descr="git如何恢复本地删除的文件夹">
+                      <a:hlinkClick r:id="rId30"/>
+                    </pic:cNvPr>
+                    <pic:cNvPicPr>
+                      <a:picLocks noChangeAspect="1" noChangeArrowheads="1"/>
+                    </pic:cNvPicPr>
+                  </pic:nvPicPr>
+                  <pic:blipFill>
+                    <a:blip r:embed="rId31">
+                      <a:extLst>
+                        <a:ext uri="{28A0092B-C50C-407E-A947-70E740481C1C}">
+                          <a14:useLocalDpi xmlns:a14="http://schemas.microsoft.com/office/drawing/2010/main" val="0"/>
+                        </a:ext>
+                      </a:extLst>
+                    </a:blip>
+                    <a:srcRect/>
+                    <a:stretch>
+                      <a:fillRect/>
+                    </a:stretch>
+                  </pic:blipFill>
+                  <pic:spPr bwMode="auto">
+                    <a:xfrm>
+                      <a:off x="0" y="0"/>
+                      <a:ext cx="876300" cy="660400"/>
+                    </a:xfrm>
+                    <a:prstGeom prst="rect">
+                      <a:avLst/>
+                    </a:prstGeom>
+                    <a:noFill/>
+                    <a:ln>
+                      <a:noFill/>
+                    </a:ln>
+                  </pic:spPr>
+                </pic:pic>
+              </a:graphicData>
+            </a:graphic>
+          </wp:inline>
+        </w:drawing>
+      </w:r>
+      <w:r>
+        <w:rPr>
+          <w:rStyle w:val="step"/>
+          <w:color w:val="FFFFFF"/>
+          <w:sz w:val="17"/>
+          <w:szCs w:val="17"/>
+        </w:rPr>
+        <w:t>3</w:t>
+      </w:r>
+    </w:p>
+    <w:p>
+      <w:pPr>
+        <w:widowControl/>
+        <w:numPr>
+          <w:ilvl w:val="0"/>
+          <w:numId w:val="8"/>
+        </w:numPr>
+        <w:ind w:left="0" w:right="45"/>
+        <w:jc w:val="left"/>
+      </w:pPr>
+      <w:r>
+        <w:rPr>
+          <w:noProof/>
+          <w:color w:val="2D64B3"/>
+        </w:rPr>
+        <w:drawing>
+          <wp:inline distT="0" distB="0" distL="0" distR="0">
+            <wp:extent cx="876300" cy="660400"/>
+            <wp:effectExtent l="0" t="0" r="0" b="6350"/>
+            <wp:docPr id="29" name="图片 29" descr="git如何恢复本地删除的文件夹">
+              <a:hlinkClick xmlns:a="http://schemas.openxmlformats.org/drawingml/2006/main" r:id="rId32"/>
+            </wp:docPr>
+            <wp:cNvGraphicFramePr>
+              <a:graphicFrameLocks xmlns:a="http://schemas.openxmlformats.org/drawingml/2006/main" noChangeAspect="1"/>
+            </wp:cNvGraphicFramePr>
+            <a:graphic xmlns:a="http://schemas.openxmlformats.org/drawingml/2006/main">
+              <a:graphicData uri="http://schemas.openxmlformats.org/drawingml/2006/picture">
+                <pic:pic xmlns:pic="http://schemas.openxmlformats.org/drawingml/2006/picture">
+                  <pic:nvPicPr>
+                    <pic:cNvPr id="0" name="Picture 4" descr="git如何恢复本地删除的文件夹">
+                      <a:hlinkClick r:id="rId32"/>
+                    </pic:cNvPr>
+                    <pic:cNvPicPr>
+                      <a:picLocks noChangeAspect="1" noChangeArrowheads="1"/>
+                    </pic:cNvPicPr>
+                  </pic:nvPicPr>
+                  <pic:blipFill>
+                    <a:blip r:embed="rId33">
+                      <a:extLst>
+                        <a:ext uri="{28A0092B-C50C-407E-A947-70E740481C1C}">
+                          <a14:useLocalDpi xmlns:a14="http://schemas.microsoft.com/office/drawing/2010/main" val="0"/>
+                        </a:ext>
+                      </a:extLst>
+                    </a:blip>
+                    <a:srcRect/>
+                    <a:stretch>
+                      <a:fillRect/>
+                    </a:stretch>
+                  </pic:blipFill>
+                  <pic:spPr bwMode="auto">
+                    <a:xfrm>
+                      <a:off x="0" y="0"/>
+                      <a:ext cx="876300" cy="660400"/>
+                    </a:xfrm>
+                    <a:prstGeom prst="rect">
+                      <a:avLst/>
+                    </a:prstGeom>
+                    <a:noFill/>
+                    <a:ln>
+                      <a:noFill/>
+                    </a:ln>
+                  </pic:spPr>
+                </pic:pic>
+              </a:graphicData>
+            </a:graphic>
+          </wp:inline>
+        </w:drawing>
+      </w:r>
+      <w:r>
+        <w:rPr>
+          <w:rStyle w:val="step"/>
+          <w:color w:val="FFFFFF"/>
+          <w:sz w:val="17"/>
+          <w:szCs w:val="17"/>
+        </w:rPr>
+        <w:t>4</w:t>
+      </w:r>
+    </w:p>
+    <w:p>
+      <w:pPr>
+        <w:widowControl/>
+        <w:numPr>
+          <w:ilvl w:val="0"/>
+          <w:numId w:val="8"/>
+        </w:numPr>
+        <w:ind w:left="0" w:right="45"/>
+        <w:jc w:val="left"/>
+      </w:pPr>
+      <w:r>
+        <w:rPr>
+          <w:noProof/>
+          <w:color w:val="2D64B3"/>
+        </w:rPr>
+        <w:drawing>
+          <wp:inline distT="0" distB="0" distL="0" distR="0">
+            <wp:extent cx="876300" cy="660400"/>
+            <wp:effectExtent l="0" t="0" r="0" b="6350"/>
+            <wp:docPr id="28" name="图片 28" descr="git如何恢复本地删除的文件夹">
+              <a:hlinkClick xmlns:a="http://schemas.openxmlformats.org/drawingml/2006/main" r:id="rId34"/>
+            </wp:docPr>
+            <wp:cNvGraphicFramePr>
+              <a:graphicFrameLocks xmlns:a="http://schemas.openxmlformats.org/drawingml/2006/main" noChangeAspect="1"/>
+            </wp:cNvGraphicFramePr>
+            <a:graphic xmlns:a="http://schemas.openxmlformats.org/drawingml/2006/main">
+              <a:graphicData uri="http://schemas.openxmlformats.org/drawingml/2006/picture">
+                <pic:pic xmlns:pic="http://schemas.openxmlformats.org/drawingml/2006/picture">
+                  <pic:nvPicPr>
+                    <pic:cNvPr id="0" name="Picture 5" descr="git如何恢复本地删除的文件夹">
+                      <a:hlinkClick r:id="rId34"/>
+                    </pic:cNvPr>
+                    <pic:cNvPicPr>
+                      <a:picLocks noChangeAspect="1" noChangeArrowheads="1"/>
+                    </pic:cNvPicPr>
+                  </pic:nvPicPr>
+                  <pic:blipFill>
+                    <a:blip r:embed="rId35">
+                      <a:extLst>
+                        <a:ext uri="{28A0092B-C50C-407E-A947-70E740481C1C}">
+                          <a14:useLocalDpi xmlns:a14="http://schemas.microsoft.com/office/drawing/2010/main" val="0"/>
+                        </a:ext>
+                      </a:extLst>
+                    </a:blip>
+                    <a:srcRect/>
+                    <a:stretch>
+                      <a:fillRect/>
+                    </a:stretch>
+                  </pic:blipFill>
+                  <pic:spPr bwMode="auto">
+                    <a:xfrm>
+                      <a:off x="0" y="0"/>
+                      <a:ext cx="876300" cy="660400"/>
+                    </a:xfrm>
+                    <a:prstGeom prst="rect">
+                      <a:avLst/>
+                    </a:prstGeom>
+                    <a:noFill/>
+                    <a:ln>
+                      <a:noFill/>
+                    </a:ln>
+                  </pic:spPr>
+                </pic:pic>
+              </a:graphicData>
+            </a:graphic>
+          </wp:inline>
+        </w:drawing>
+      </w:r>
+      <w:r>
+        <w:rPr>
+          <w:rStyle w:val="step"/>
+          <w:color w:val="FFFFFF"/>
+          <w:sz w:val="17"/>
+          <w:szCs w:val="17"/>
+        </w:rPr>
+        <w:t>5</w:t>
+      </w:r>
+    </w:p>
+    <w:p>
+      <w:pPr>
+        <w:widowControl/>
+        <w:numPr>
+          <w:ilvl w:val="0"/>
+          <w:numId w:val="8"/>
+        </w:numPr>
+        <w:ind w:left="0" w:right="45"/>
+        <w:jc w:val="left"/>
+      </w:pPr>
+      <w:r>
+        <w:rPr>
+          <w:noProof/>
+          <w:color w:val="2D64B3"/>
+        </w:rPr>
+        <w:drawing>
+          <wp:inline distT="0" distB="0" distL="0" distR="0">
+            <wp:extent cx="876300" cy="660400"/>
+            <wp:effectExtent l="0" t="0" r="0" b="6350"/>
+            <wp:docPr id="27" name="图片 27" descr="git如何恢复本地删除的文件夹">
+              <a:hlinkClick xmlns:a="http://schemas.openxmlformats.org/drawingml/2006/main" r:id="rId36"/>
+            </wp:docPr>
+            <wp:cNvGraphicFramePr>
+              <a:graphicFrameLocks xmlns:a="http://schemas.openxmlformats.org/drawingml/2006/main" noChangeAspect="1"/>
+            </wp:cNvGraphicFramePr>
+            <a:graphic xmlns:a="http://schemas.openxmlformats.org/drawingml/2006/main">
+              <a:graphicData uri="http://schemas.openxmlformats.org/drawingml/2006/picture">
+                <pic:pic xmlns:pic="http://schemas.openxmlformats.org/drawingml/2006/picture">
+                  <pic:nvPicPr>
+                    <pic:cNvPr id="0" name="Picture 6" descr="git如何恢复本地删除的文件夹">
+                      <a:hlinkClick r:id="rId36"/>
+                    </pic:cNvPr>
+                    <pic:cNvPicPr>
+                      <a:picLocks noChangeAspect="1" noChangeArrowheads="1"/>
+                    </pic:cNvPicPr>
+                  </pic:nvPicPr>
+                  <pic:blipFill>
+                    <a:blip r:embed="rId37">
+                      <a:extLst>
+                        <a:ext uri="{28A0092B-C50C-407E-A947-70E740481C1C}">
+                          <a14:useLocalDpi xmlns:a14="http://schemas.microsoft.com/office/drawing/2010/main" val="0"/>
+                        </a:ext>
+                      </a:extLst>
+                    </a:blip>
+                    <a:srcRect/>
+                    <a:stretch>
+                      <a:fillRect/>
+                    </a:stretch>
+                  </pic:blipFill>
+                  <pic:spPr bwMode="auto">
+                    <a:xfrm>
+                      <a:off x="0" y="0"/>
+                      <a:ext cx="876300" cy="660400"/>
+                    </a:xfrm>
+                    <a:prstGeom prst="rect">
+                      <a:avLst/>
+                    </a:prstGeom>
+                    <a:noFill/>
+                    <a:ln>
+                      <a:noFill/>
+                    </a:ln>
+                  </pic:spPr>
+                </pic:pic>
+              </a:graphicData>
+            </a:graphic>
+          </wp:inline>
+        </w:drawing>
+      </w:r>
+      <w:r>
+        <w:rPr>
+          <w:rStyle w:val="step"/>
+          <w:color w:val="FFFFFF"/>
+          <w:sz w:val="17"/>
+          <w:szCs w:val="17"/>
+        </w:rPr>
+        <w:t>6</w:t>
+      </w:r>
+    </w:p>
+    <w:p>
+      <w:pPr>
+        <w:widowControl/>
+        <w:numPr>
+          <w:ilvl w:val="0"/>
+          <w:numId w:val="8"/>
+        </w:numPr>
+        <w:ind w:left="0" w:right="45"/>
+        <w:jc w:val="left"/>
+      </w:pPr>
+      <w:r>
+        <w:rPr>
+          <w:noProof/>
+          <w:color w:val="2D64B3"/>
+        </w:rPr>
+        <w:drawing>
+          <wp:inline distT="0" distB="0" distL="0" distR="0">
+            <wp:extent cx="876300" cy="660400"/>
+            <wp:effectExtent l="0" t="0" r="0" b="6350"/>
+            <wp:docPr id="26" name="图片 26" descr="git如何恢复本地删除的文件夹">
+              <a:hlinkClick xmlns:a="http://schemas.openxmlformats.org/drawingml/2006/main" r:id="rId38"/>
+            </wp:docPr>
+            <wp:cNvGraphicFramePr>
+              <a:graphicFrameLocks xmlns:a="http://schemas.openxmlformats.org/drawingml/2006/main" noChangeAspect="1"/>
+            </wp:cNvGraphicFramePr>
+            <a:graphic xmlns:a="http://schemas.openxmlformats.org/drawingml/2006/main">
+              <a:graphicData uri="http://schemas.openxmlformats.org/drawingml/2006/picture">
+                <pic:pic xmlns:pic="http://schemas.openxmlformats.org/drawingml/2006/picture">
+                  <pic:nvPicPr>
+                    <pic:cNvPr id="0" name="Picture 7" descr="git如何恢复本地删除的文件夹">
+                      <a:hlinkClick r:id="rId38"/>
+                    </pic:cNvPr>
+                    <pic:cNvPicPr>
+                      <a:picLocks noChangeAspect="1" noChangeArrowheads="1"/>
+                    </pic:cNvPicPr>
+                  </pic:nvPicPr>
+                  <pic:blipFill>
+                    <a:blip r:embed="rId39">
+                      <a:extLst>
+                        <a:ext uri="{28A0092B-C50C-407E-A947-70E740481C1C}">
+                          <a14:useLocalDpi xmlns:a14="http://schemas.microsoft.com/office/drawing/2010/main" val="0"/>
+                        </a:ext>
+                      </a:extLst>
+                    </a:blip>
+                    <a:srcRect/>
+                    <a:stretch>
+                      <a:fillRect/>
+                    </a:stretch>
+                  </pic:blipFill>
+                  <pic:spPr bwMode="auto">
+                    <a:xfrm>
+                      <a:off x="0" y="0"/>
+                      <a:ext cx="876300" cy="660400"/>
+                    </a:xfrm>
+                    <a:prstGeom prst="rect">
+                      <a:avLst/>
+                    </a:prstGeom>
+                    <a:noFill/>
+                    <a:ln>
+                      <a:noFill/>
+                    </a:ln>
+                  </pic:spPr>
+                </pic:pic>
+              </a:graphicData>
+            </a:graphic>
+          </wp:inline>
+        </w:drawing>
+      </w:r>
+      <w:r>
+        <w:rPr>
+          <w:rStyle w:val="step"/>
+          <w:color w:val="FFFFFF"/>
+          <w:sz w:val="17"/>
+          <w:szCs w:val="17"/>
+        </w:rPr>
+        <w:t>7</w:t>
+      </w:r>
+    </w:p>
+    <w:p>
+      <w:hyperlink r:id="rId40" w:history="1">
+        <w:r>
+          <w:rPr>
+            <w:rStyle w:val="a3"/>
+            <w:color w:val="333333"/>
+            <w:szCs w:val="21"/>
+          </w:rPr>
+          <w:t>分步阅读</w:t>
+        </w:r>
+      </w:hyperlink>
+    </w:p>
+    <w:p>
+      <w:pPr>
+        <w:pStyle w:val="a4"/>
+        <w:spacing w:before="300" w:beforeAutospacing="0" w:after="300" w:afterAutospacing="0" w:line="420" w:lineRule="atLeast"/>
+        <w:jc w:val="both"/>
+        <w:rPr>
+          <w:color w:val="333333"/>
+        </w:rPr>
+      </w:pPr>
+      <w:proofErr w:type="spellStart"/>
+      <w:r>
+        <w:rPr>
+          <w:color w:val="333333"/>
+        </w:rPr>
+        <w:t>git</w:t>
+      </w:r>
+      <w:proofErr w:type="spellEnd"/>
+      <w:r>
+        <w:rPr>
+          <w:color w:val="333333"/>
+        </w:rPr>
+        <w:t>本地代码仓库使用中，我们可能会出现误操作删除了本地的文件或文件夹，下文教你如何恢复被删除的文件或文件夹</w:t>
+      </w:r>
+    </w:p>
+    <w:p>
+      <w:pPr>
+        <w:spacing w:line="420" w:lineRule="atLeast"/>
+        <w:rPr>
+          <w:color w:val="333333"/>
+        </w:rPr>
+      </w:pPr>
+      <w:r>
+        <w:rPr>
+          <w:noProof/>
+          <w:color w:val="333333"/>
+        </w:rPr>
+        <w:lastRenderedPageBreak/>
+        <w:drawing>
+          <wp:inline distT="0" distB="0" distL="0" distR="0">
+            <wp:extent cx="4762500" cy="2540000"/>
+            <wp:effectExtent l="0" t="0" r="0" b="0"/>
+            <wp:docPr id="7" name="图片 7" descr="git如何恢复本地删除的文件夹"/>
+            <wp:cNvGraphicFramePr>
+              <a:graphicFrameLocks xmlns:a="http://schemas.openxmlformats.org/drawingml/2006/main" noChangeAspect="1"/>
+            </wp:cNvGraphicFramePr>
+            <a:graphic xmlns:a="http://schemas.openxmlformats.org/drawingml/2006/main">
+              <a:graphicData uri="http://schemas.openxmlformats.org/drawingml/2006/picture">
+                <pic:pic xmlns:pic="http://schemas.openxmlformats.org/drawingml/2006/picture">
+                  <pic:nvPicPr>
+                    <pic:cNvPr id="0" name="Picture 8" descr="git如何恢复本地删除的文件夹"/>
+                    <pic:cNvPicPr>
+                      <a:picLocks noChangeAspect="1" noChangeArrowheads="1"/>
+                    </pic:cNvPicPr>
+                  </pic:nvPicPr>
+                  <pic:blipFill>
+                    <a:blip r:embed="rId41">
+                      <a:extLst>
+                        <a:ext uri="{28A0092B-C50C-407E-A947-70E740481C1C}">
+                          <a14:useLocalDpi xmlns:a14="http://schemas.microsoft.com/office/drawing/2010/main" val="0"/>
+                        </a:ext>
+                      </a:extLst>
+                    </a:blip>
+                    <a:srcRect/>
+                    <a:stretch>
+                      <a:fillRect/>
+                    </a:stretch>
+                  </pic:blipFill>
+                  <pic:spPr bwMode="auto">
+                    <a:xfrm>
+                      <a:off x="0" y="0"/>
+                      <a:ext cx="4762500" cy="2540000"/>
+                    </a:xfrm>
+                    <a:prstGeom prst="rect">
+                      <a:avLst/>
+                    </a:prstGeom>
+                    <a:noFill/>
+                    <a:ln>
+                      <a:noFill/>
+                    </a:ln>
+                  </pic:spPr>
+                </pic:pic>
+              </a:graphicData>
+            </a:graphic>
+          </wp:inline>
+        </w:drawing>
+      </w:r>
+    </w:p>
+    <w:p>
+      <w:pPr>
+        <w:pStyle w:val="2"/>
+        <w:pBdr>
+          <w:bottom w:val="single" w:sz="6" w:space="5" w:color="D6D6D8"/>
+        </w:pBdr>
+        <w:spacing w:before="600" w:beforeAutospacing="0" w:after="0" w:afterAutospacing="0" w:line="360" w:lineRule="atLeast"/>
+        <w:rPr>
+          <w:rFonts w:ascii="微软雅黑" w:eastAsia="微软雅黑" w:hAnsi="微软雅黑"/>
+          <w:b w:val="0"/>
+          <w:bCs w:val="0"/>
+          <w:color w:val="333333"/>
+          <w:sz w:val="33"/>
+          <w:szCs w:val="33"/>
+        </w:rPr>
+      </w:pPr>
+      <w:bookmarkStart w:id="0" w:name="section-2"/>
+      <w:bookmarkEnd w:id="0"/>
+      <w:r>
+        <w:rPr>
+          <w:rFonts w:ascii="微软雅黑" w:eastAsia="微软雅黑" w:hAnsi="微软雅黑" w:hint="eastAsia"/>
+          <w:b w:val="0"/>
+          <w:bCs w:val="0"/>
+          <w:color w:val="333333"/>
+          <w:sz w:val="33"/>
+          <w:szCs w:val="33"/>
+        </w:rPr>
+        <w:t>工具/原料</w:t>
+      </w:r>
+    </w:p>
+    <w:p>
+      <w:pPr>
+        <w:widowControl/>
+        <w:numPr>
+          <w:ilvl w:val="0"/>
+          <w:numId w:val="9"/>
+        </w:numPr>
+        <w:spacing w:line="420" w:lineRule="atLeast"/>
+        <w:ind w:left="0"/>
+        <w:rPr>
+          <w:rFonts w:ascii="宋体" w:eastAsia="宋体" w:hAnsi="宋体" w:hint="eastAsia"/>
+          <w:color w:val="333333"/>
+          <w:sz w:val="24"/>
+          <w:szCs w:val="24"/>
+        </w:rPr>
+      </w:pPr>
+      <w:proofErr w:type="spellStart"/>
+      <w:r>
+        <w:rPr>
+          <w:color w:val="333333"/>
+        </w:rPr>
+        <w:t>git</w:t>
+      </w:r>
+      <w:proofErr w:type="spellEnd"/>
+    </w:p>
+    <w:p>
+      <w:pPr>
+        <w:pStyle w:val="2"/>
+        <w:pBdr>
+          <w:bottom w:val="single" w:sz="6" w:space="5" w:color="D6D6D8"/>
+        </w:pBdr>
+        <w:spacing w:before="600" w:beforeAutospacing="0" w:after="0" w:afterAutospacing="0" w:line="360" w:lineRule="atLeast"/>
+        <w:rPr>
+          <w:rFonts w:ascii="微软雅黑" w:eastAsia="微软雅黑" w:hAnsi="微软雅黑"/>
+          <w:b w:val="0"/>
+          <w:bCs w:val="0"/>
+          <w:color w:val="333333"/>
+          <w:sz w:val="33"/>
+          <w:szCs w:val="33"/>
+        </w:rPr>
+      </w:pPr>
+      <w:bookmarkStart w:id="1" w:name="section-3"/>
+      <w:bookmarkEnd w:id="1"/>
+      <w:r>
+        <w:rPr>
+          <w:rFonts w:ascii="微软雅黑" w:eastAsia="微软雅黑" w:hAnsi="微软雅黑" w:hint="eastAsia"/>
+          <w:b w:val="0"/>
+          <w:bCs w:val="0"/>
+          <w:color w:val="333333"/>
+          <w:sz w:val="33"/>
+          <w:szCs w:val="33"/>
+        </w:rPr>
+        <w:t>方法/步骤</w:t>
+      </w:r>
+    </w:p>
+    <w:p>
+      <w:pPr>
+        <w:pStyle w:val="a4"/>
+        <w:numPr>
+          <w:ilvl w:val="0"/>
+          <w:numId w:val="10"/>
+        </w:numPr>
+        <w:pBdr>
+          <w:left w:val="dotted" w:sz="12" w:space="26" w:color="E4E4E4"/>
+        </w:pBdr>
+        <w:spacing w:before="0" w:beforeAutospacing="0" w:after="0" w:afterAutospacing="0" w:line="420" w:lineRule="atLeast"/>
+        <w:ind w:left="255"/>
+        <w:jc w:val="both"/>
+        <w:rPr>
+          <w:rFonts w:hint="eastAsia"/>
+          <w:color w:val="333333"/>
+        </w:rPr>
+      </w:pPr>
+      <w:r>
+        <w:rPr>
+          <w:color w:val="333333"/>
+        </w:rPr>
+        <w:t>在被删除的文件夹本地仓库位置，打开</w:t>
+      </w:r>
+      <w:proofErr w:type="spellStart"/>
+      <w:r>
+        <w:rPr>
+          <w:color w:val="333333"/>
+        </w:rPr>
+        <w:t>git</w:t>
+      </w:r>
+      <w:proofErr w:type="spellEnd"/>
+      <w:r>
+        <w:rPr>
+          <w:color w:val="333333"/>
+        </w:rPr>
+        <w:t xml:space="preserve"> bash命令行操作工具</w:t>
+      </w:r>
+    </w:p>
+    <w:p>
+      <w:pPr>
+        <w:pBdr>
+          <w:left w:val="dotted" w:sz="12" w:space="26" w:color="E4E4E4"/>
+        </w:pBdr>
+        <w:spacing w:line="420" w:lineRule="atLeast"/>
+        <w:ind w:left="255"/>
+        <w:rPr>
+          <w:color w:val="333333"/>
+        </w:rPr>
+      </w:pPr>
+      <w:r>
+        <w:rPr>
+          <w:noProof/>
+          <w:color w:val="333333"/>
+        </w:rPr>
+        <w:drawing>
+          <wp:inline distT="0" distB="0" distL="0" distR="0">
+            <wp:extent cx="4762500" cy="2933700"/>
+            <wp:effectExtent l="0" t="0" r="0" b="0"/>
+            <wp:docPr id="6" name="图片 6" descr="git如何恢复本地删除的文件夹"/>
+            <wp:cNvGraphicFramePr>
+              <a:graphicFrameLocks xmlns:a="http://schemas.openxmlformats.org/drawingml/2006/main" noChangeAspect="1"/>
+            </wp:cNvGraphicFramePr>
+            <a:graphic xmlns:a="http://schemas.openxmlformats.org/drawingml/2006/main">
+              <a:graphicData uri="http://schemas.openxmlformats.org/drawingml/2006/picture">
+                <pic:pic xmlns:pic="http://schemas.openxmlformats.org/drawingml/2006/picture">
+                  <pic:nvPicPr>
+                    <pic:cNvPr id="0" name="Picture 9" descr="git如何恢复本地删除的文件夹"/>
+                    <pic:cNvPicPr>
+                      <a:picLocks noChangeAspect="1" noChangeArrowheads="1"/>
+                    </pic:cNvPicPr>
+                  </pic:nvPicPr>
+                  <pic:blipFill>
+                    <a:blip r:embed="rId42">
+                      <a:extLst>
+                        <a:ext uri="{28A0092B-C50C-407E-A947-70E740481C1C}">
+                          <a14:useLocalDpi xmlns:a14="http://schemas.microsoft.com/office/drawing/2010/main" val="0"/>
+                        </a:ext>
+                      </a:extLst>
+                    </a:blip>
+                    <a:srcRect/>
+                    <a:stretch>
+                      <a:fillRect/>
+                    </a:stretch>
+                  </pic:blipFill>
+                  <pic:spPr bwMode="auto">
+                    <a:xfrm>
+                      <a:off x="0" y="0"/>
+                      <a:ext cx="4762500" cy="2933700"/>
+                    </a:xfrm>
+                    <a:prstGeom prst="rect">
+                      <a:avLst/>
+                    </a:prstGeom>
+                    <a:noFill/>
+                    <a:ln>
+                      <a:noFill/>
+                    </a:ln>
+                  </pic:spPr>
+                </pic:pic>
+              </a:graphicData>
+            </a:graphic>
+          </wp:inline>
+        </w:drawing>
+      </w:r>
+    </w:p>
+    <w:p>
+      <w:pPr>
+        <w:pStyle w:val="a4"/>
+        <w:numPr>
+          <w:ilvl w:val="0"/>
+          <w:numId w:val="10"/>
+        </w:numPr>
+        <w:pBdr>
+          <w:left w:val="dotted" w:sz="12" w:space="26" w:color="E4E4E4"/>
+        </w:pBdr>
+        <w:spacing w:before="0" w:beforeAutospacing="0" w:after="0" w:afterAutospacing="0" w:line="420" w:lineRule="atLeast"/>
+        <w:ind w:left="255"/>
+        <w:jc w:val="both"/>
+        <w:rPr>
+          <w:color w:val="333333"/>
+        </w:rPr>
+      </w:pPr>
+      <w:r>
+        <w:rPr>
+          <w:color w:val="333333"/>
+        </w:rPr>
+        <w:t>我在我的本地仓库下删掉了一个.idea的文件用作示范</w:t>
+      </w:r>
+    </w:p>
+    <w:p>
+      <w:pPr>
+        <w:pBdr>
+          <w:left w:val="dotted" w:sz="12" w:space="26" w:color="E4E4E4"/>
+        </w:pBdr>
+        <w:spacing w:line="420" w:lineRule="atLeast"/>
+        <w:ind w:left="255"/>
+        <w:rPr>
+          <w:color w:val="333333"/>
+        </w:rPr>
+      </w:pPr>
+      <w:r>
+        <w:rPr>
+          <w:noProof/>
+          <w:color w:val="333333"/>
+        </w:rPr>
+        <w:lastRenderedPageBreak/>
+        <w:drawing>
+          <wp:inline distT="0" distB="0" distL="0" distR="0">
+            <wp:extent cx="4762500" cy="2381250"/>
+            <wp:effectExtent l="0" t="0" r="0" b="0"/>
+            <wp:docPr id="5" name="图片 5" descr="git如何恢复本地删除的文件夹"/>
+            <wp:cNvGraphicFramePr>
+              <a:graphicFrameLocks xmlns:a="http://schemas.openxmlformats.org/drawingml/2006/main" noChangeAspect="1"/>
+            </wp:cNvGraphicFramePr>
+            <a:graphic xmlns:a="http://schemas.openxmlformats.org/drawingml/2006/main">
+              <a:graphicData uri="http://schemas.openxmlformats.org/drawingml/2006/picture">
+                <pic:pic xmlns:pic="http://schemas.openxmlformats.org/drawingml/2006/picture">
+                  <pic:nvPicPr>
+                    <pic:cNvPr id="0" name="Picture 10" descr="git如何恢复本地删除的文件夹"/>
+                    <pic:cNvPicPr>
+                      <a:picLocks noChangeAspect="1" noChangeArrowheads="1"/>
+                    </pic:cNvPicPr>
+                  </pic:nvPicPr>
+                  <pic:blipFill>
+                    <a:blip r:embed="rId43">
+                      <a:extLst>
+                        <a:ext uri="{28A0092B-C50C-407E-A947-70E740481C1C}">
+                          <a14:useLocalDpi xmlns:a14="http://schemas.microsoft.com/office/drawing/2010/main" val="0"/>
+                        </a:ext>
+                      </a:extLst>
+                    </a:blip>
+                    <a:srcRect/>
+                    <a:stretch>
+                      <a:fillRect/>
+                    </a:stretch>
+                  </pic:blipFill>
+                  <pic:spPr bwMode="auto">
+                    <a:xfrm>
+                      <a:off x="0" y="0"/>
+                      <a:ext cx="4762500" cy="2381250"/>
+                    </a:xfrm>
+                    <a:prstGeom prst="rect">
+                      <a:avLst/>
+                    </a:prstGeom>
+                    <a:noFill/>
+                    <a:ln>
+                      <a:noFill/>
+                    </a:ln>
+                  </pic:spPr>
+                </pic:pic>
+              </a:graphicData>
+            </a:graphic>
+          </wp:inline>
+        </w:drawing>
+      </w:r>
+    </w:p>
+    <w:p>
+      <w:pPr>
+        <w:pStyle w:val="a4"/>
+        <w:numPr>
+          <w:ilvl w:val="0"/>
+          <w:numId w:val="10"/>
+        </w:numPr>
+        <w:pBdr>
+          <w:left w:val="dotted" w:sz="12" w:space="26" w:color="E4E4E4"/>
+        </w:pBdr>
+        <w:spacing w:before="0" w:beforeAutospacing="0" w:after="0" w:afterAutospacing="0" w:line="420" w:lineRule="atLeast"/>
+        <w:ind w:left="255"/>
+        <w:jc w:val="both"/>
+        <w:rPr>
+          <w:color w:val="333333"/>
+        </w:rPr>
+      </w:pPr>
+      <w:r>
+        <w:rPr>
+          <w:color w:val="333333"/>
+        </w:rPr>
+        <w:t>首先使用</w:t>
+      </w:r>
+      <w:proofErr w:type="spellStart"/>
+      <w:r>
+        <w:rPr>
+          <w:color w:val="333333"/>
+        </w:rPr>
+        <w:t>git</w:t>
+      </w:r>
+      <w:proofErr w:type="spellEnd"/>
+      <w:r>
+        <w:rPr>
+          <w:color w:val="333333"/>
+        </w:rPr>
+        <w:t xml:space="preserve"> status命令查看本地文件和远程文件的差异，可以看到我删除了monkey_test_py2.x/.idea文件夹</w:t>
+      </w:r>
+    </w:p>
+    <w:p>
+      <w:pPr>
+        <w:pBdr>
+          <w:left w:val="dotted" w:sz="12" w:space="26" w:color="E4E4E4"/>
+        </w:pBdr>
+        <w:spacing w:line="420" w:lineRule="atLeast"/>
+        <w:ind w:left="255"/>
+        <w:rPr>
+          <w:color w:val="333333"/>
+        </w:rPr>
+      </w:pPr>
+      <w:r>
+        <w:rPr>
+          <w:noProof/>
+          <w:color w:val="333333"/>
+        </w:rPr>
+        <w:drawing>
+          <wp:inline distT="0" distB="0" distL="0" distR="0">
+            <wp:extent cx="4762500" cy="1962150"/>
+            <wp:effectExtent l="0" t="0" r="0" b="0"/>
+            <wp:docPr id="4" name="图片 4" descr="git如何恢复本地删除的文件夹"/>
+            <wp:cNvGraphicFramePr>
+              <a:graphicFrameLocks xmlns:a="http://schemas.openxmlformats.org/drawingml/2006/main" noChangeAspect="1"/>
+            </wp:cNvGraphicFramePr>
+            <a:graphic xmlns:a="http://schemas.openxmlformats.org/drawingml/2006/main">
+              <a:graphicData uri="http://schemas.openxmlformats.org/drawingml/2006/picture">
+                <pic:pic xmlns:pic="http://schemas.openxmlformats.org/drawingml/2006/picture">
+                  <pic:nvPicPr>
+                    <pic:cNvPr id="0" name="Picture 11" descr="git如何恢复本地删除的文件夹"/>
+                    <pic:cNvPicPr>
+                      <a:picLocks noChangeAspect="1" noChangeArrowheads="1"/>
+                    </pic:cNvPicPr>
+                  </pic:nvPicPr>
+                  <pic:blipFill>
+                    <a:blip r:embed="rId44">
+                      <a:extLst>
+                        <a:ext uri="{28A0092B-C50C-407E-A947-70E740481C1C}">
+                          <a14:useLocalDpi xmlns:a14="http://schemas.microsoft.com/office/drawing/2010/main" val="0"/>
+                        </a:ext>
+                      </a:extLst>
+                    </a:blip>
+                    <a:srcRect/>
+                    <a:stretch>
+                      <a:fillRect/>
+                    </a:stretch>
+                  </pic:blipFill>
+                  <pic:spPr bwMode="auto">
+                    <a:xfrm>
+                      <a:off x="0" y="0"/>
+                      <a:ext cx="4762500" cy="1962150"/>
+                    </a:xfrm>
+                    <a:prstGeom prst="rect">
+                      <a:avLst/>
+                    </a:prstGeom>
+                    <a:noFill/>
+                    <a:ln>
+                      <a:noFill/>
+                    </a:ln>
+                  </pic:spPr>
+                </pic:pic>
+              </a:graphicData>
+            </a:graphic>
+          </wp:inline>
+        </w:drawing>
+      </w:r>
+    </w:p>
+    <w:p>
+      <w:pPr>
+        <w:pStyle w:val="a4"/>
+        <w:numPr>
+          <w:ilvl w:val="0"/>
+          <w:numId w:val="10"/>
+        </w:numPr>
+        <w:pBdr>
+          <w:left w:val="dotted" w:sz="12" w:space="26" w:color="E4E4E4"/>
+        </w:pBdr>
+        <w:spacing w:before="0" w:beforeAutospacing="0" w:after="0" w:afterAutospacing="0" w:line="420" w:lineRule="atLeast"/>
+        <w:ind w:left="255"/>
+        <w:jc w:val="both"/>
+        <w:rPr>
+          <w:color w:val="333333"/>
+        </w:rPr>
+      </w:pPr>
+      <w:r>
+        <w:rPr>
+          <w:color w:val="333333"/>
+        </w:rPr>
+        <w:t>然后使用</w:t>
+      </w:r>
+      <w:proofErr w:type="spellStart"/>
+      <w:r>
+        <w:rPr>
+          <w:color w:val="333333"/>
+        </w:rPr>
+        <w:t>git</w:t>
+      </w:r>
+      <w:proofErr w:type="spellEnd"/>
+      <w:r>
+        <w:rPr>
+          <w:color w:val="333333"/>
+        </w:rPr>
+        <w:t xml:space="preserve"> reset HEAD  [被删文件夹名称]，我这里输入</w:t>
+      </w:r>
+      <w:proofErr w:type="spellStart"/>
+      <w:r>
+        <w:rPr>
+          <w:color w:val="333333"/>
+        </w:rPr>
+        <w:t>git</w:t>
+      </w:r>
+      <w:proofErr w:type="spellEnd"/>
+      <w:r>
+        <w:rPr>
+          <w:color w:val="333333"/>
+        </w:rPr>
+        <w:t xml:space="preserve"> reset HEAD monkey_test_py2.x/.idea,注意这个路径可以从上部中看出,这个命令将文件放在暂存区</w:t>
+      </w:r>
+    </w:p>
+    <w:p>
+      <w:pPr>
+        <w:pBdr>
+          <w:left w:val="dotted" w:sz="12" w:space="26" w:color="E4E4E4"/>
+        </w:pBdr>
+        <w:spacing w:line="420" w:lineRule="atLeast"/>
+        <w:ind w:left="255"/>
+        <w:rPr>
+          <w:color w:val="333333"/>
+        </w:rPr>
+      </w:pPr>
+      <w:r>
+        <w:rPr>
+          <w:noProof/>
+          <w:color w:val="333333"/>
+        </w:rPr>
+        <w:drawing>
+          <wp:inline distT="0" distB="0" distL="0" distR="0">
+            <wp:extent cx="4762500" cy="1352550"/>
+            <wp:effectExtent l="0" t="0" r="0" b="0"/>
+            <wp:docPr id="3" name="图片 3" descr="git如何恢复本地删除的文件夹"/>
+            <wp:cNvGraphicFramePr>
+              <a:graphicFrameLocks xmlns:a="http://schemas.openxmlformats.org/drawingml/2006/main" noChangeAspect="1"/>
+            </wp:cNvGraphicFramePr>
+            <a:graphic xmlns:a="http://schemas.openxmlformats.org/drawingml/2006/main">
+              <a:graphicData uri="http://schemas.openxmlformats.org/drawingml/2006/picture">
+                <pic:pic xmlns:pic="http://schemas.openxmlformats.org/drawingml/2006/picture">
+                  <pic:nvPicPr>
+                    <pic:cNvPr id="0" name="Picture 12" descr="git如何恢复本地删除的文件夹"/>
+                    <pic:cNvPicPr>
+                      <a:picLocks noChangeAspect="1" noChangeArrowheads="1"/>
+                    </pic:cNvPicPr>
+                  </pic:nvPicPr>
+                  <pic:blipFill>
+                    <a:blip r:embed="rId45">
+                      <a:extLst>
+                        <a:ext uri="{28A0092B-C50C-407E-A947-70E740481C1C}">
+                          <a14:useLocalDpi xmlns:a14="http://schemas.microsoft.com/office/drawing/2010/main" val="0"/>
+                        </a:ext>
+                      </a:extLst>
+                    </a:blip>
+                    <a:srcRect/>
+                    <a:stretch>
+                      <a:fillRect/>
+                    </a:stretch>
+                  </pic:blipFill>
+                  <pic:spPr bwMode="auto">
+                    <a:xfrm>
+                      <a:off x="0" y="0"/>
+                      <a:ext cx="4762500" cy="1352550"/>
+                    </a:xfrm>
+                    <a:prstGeom prst="rect">
+                      <a:avLst/>
+                    </a:prstGeom>
+                    <a:noFill/>
+                    <a:ln>
+                      <a:noFill/>
+                    </a:ln>
+                  </pic:spPr>
+                </pic:pic>
+              </a:graphicData>
+            </a:graphic>
+          </wp:inline>
+        </w:drawing>
+      </w:r>
+    </w:p>
+    <w:p>
+      <w:pPr>
+        <w:pStyle w:val="a4"/>
+        <w:numPr>
+          <w:ilvl w:val="0"/>
+          <w:numId w:val="10"/>
+        </w:numPr>
+        <w:pBdr>
+          <w:left w:val="dotted" w:sz="12" w:space="26" w:color="E4E4E4"/>
+        </w:pBdr>
+        <w:spacing w:before="0" w:beforeAutospacing="0" w:after="0" w:afterAutospacing="0" w:line="420" w:lineRule="atLeast"/>
+        <w:ind w:left="255"/>
+        <w:jc w:val="both"/>
+        <w:rPr>
+          <w:color w:val="333333"/>
+        </w:rPr>
+      </w:pPr>
+      <w:r>
+        <w:rPr>
+          <w:color w:val="333333"/>
+        </w:rPr>
+        <w:t>输入</w:t>
+      </w:r>
+      <w:proofErr w:type="spellStart"/>
+      <w:r>
+        <w:rPr>
+          <w:color w:val="333333"/>
+        </w:rPr>
+        <w:t>git</w:t>
+      </w:r>
+      <w:proofErr w:type="spellEnd"/>
+      <w:r>
+        <w:rPr>
+          <w:color w:val="333333"/>
+        </w:rPr>
+        <w:t xml:space="preserve"> checkout  [ 被删除的文件或文件夹 ]，我这里输入</w:t>
+      </w:r>
+      <w:proofErr w:type="spellStart"/>
+      <w:r>
+        <w:rPr>
+          <w:color w:val="333333"/>
+        </w:rPr>
+        <w:t>git</w:t>
+      </w:r>
+      <w:proofErr w:type="spellEnd"/>
+      <w:r>
+        <w:rPr>
+          <w:color w:val="333333"/>
+        </w:rPr>
+        <w:t xml:space="preserve"> checkout monkey_test_py2.x/.idea，这个命令是将暂存</w:t>
+      </w:r>
+      <w:proofErr w:type="gramStart"/>
+      <w:r>
+        <w:rPr>
+          <w:color w:val="333333"/>
+        </w:rPr>
+        <w:t>区文件</w:t>
+      </w:r>
+      <w:proofErr w:type="gramEnd"/>
+      <w:r>
+        <w:rPr>
+          <w:color w:val="333333"/>
+        </w:rPr>
+        <w:t>拉回本地</w:t>
+      </w:r>
+    </w:p>
+    <w:p>
+      <w:pPr>
+        <w:pBdr>
+          <w:left w:val="dotted" w:sz="12" w:space="26" w:color="E4E4E4"/>
+        </w:pBdr>
+        <w:spacing w:line="420" w:lineRule="atLeast"/>
+        <w:ind w:left="255"/>
+        <w:rPr>
+          <w:color w:val="333333"/>
+        </w:rPr>
+      </w:pPr>
+      <w:r>
+        <w:rPr>
+          <w:noProof/>
+          <w:color w:val="333333"/>
+        </w:rPr>
+        <w:lastRenderedPageBreak/>
+        <w:drawing>
+          <wp:inline distT="0" distB="0" distL="0" distR="0">
+            <wp:extent cx="4514850" cy="1123950"/>
+            <wp:effectExtent l="0" t="0" r="0" b="0"/>
+            <wp:docPr id="2" name="图片 2" descr="git如何恢复本地删除的文件夹"/>
+            <wp:cNvGraphicFramePr>
+              <a:graphicFrameLocks xmlns:a="http://schemas.openxmlformats.org/drawingml/2006/main" noChangeAspect="1"/>
+            </wp:cNvGraphicFramePr>
+            <a:graphic xmlns:a="http://schemas.openxmlformats.org/drawingml/2006/main">
+              <a:graphicData uri="http://schemas.openxmlformats.org/drawingml/2006/picture">
+                <pic:pic xmlns:pic="http://schemas.openxmlformats.org/drawingml/2006/picture">
+                  <pic:nvPicPr>
+                    <pic:cNvPr id="0" name="Picture 13" descr="git如何恢复本地删除的文件夹"/>
+                    <pic:cNvPicPr>
+                      <a:picLocks noChangeAspect="1" noChangeArrowheads="1"/>
+                    </pic:cNvPicPr>
+                  </pic:nvPicPr>
+                  <pic:blipFill>
+                    <a:blip r:embed="rId46">
+                      <a:extLst>
+                        <a:ext uri="{28A0092B-C50C-407E-A947-70E740481C1C}">
+                          <a14:useLocalDpi xmlns:a14="http://schemas.microsoft.com/office/drawing/2010/main" val="0"/>
+                        </a:ext>
+                      </a:extLst>
+                    </a:blip>
+                    <a:srcRect/>
+                    <a:stretch>
+                      <a:fillRect/>
+                    </a:stretch>
+                  </pic:blipFill>
+                  <pic:spPr bwMode="auto">
+                    <a:xfrm>
+                      <a:off x="0" y="0"/>
+                      <a:ext cx="4514850" cy="1123950"/>
+                    </a:xfrm>
+                    <a:prstGeom prst="rect">
+                      <a:avLst/>
+                    </a:prstGeom>
+                    <a:noFill/>
+                    <a:ln>
+                      <a:noFill/>
+                    </a:ln>
+                  </pic:spPr>
+                </pic:pic>
+              </a:graphicData>
+            </a:graphic>
+          </wp:inline>
+        </w:drawing>
+      </w:r>
+    </w:p>
+    <w:p>
+      <w:pPr>
+        <w:pStyle w:val="a4"/>
+        <w:numPr>
+          <w:ilvl w:val="0"/>
+          <w:numId w:val="10"/>
+        </w:numPr>
+        <w:pBdr>
+          <w:left w:val="dotted" w:sz="12" w:space="26" w:color="E4E4E4"/>
+        </w:pBdr>
+        <w:shd w:val="clear" w:color="auto" w:fill="FFFFFF"/>
+        <w:spacing w:before="0" w:beforeAutospacing="0" w:after="0" w:afterAutospacing="0" w:line="420" w:lineRule="atLeast"/>
+        <w:ind w:left="255" w:firstLine="0"/>
+        <w:jc w:val="both"/>
+        <w:rPr>
+          <w:rFonts w:ascii="微软雅黑" w:eastAsia="微软雅黑" w:hAnsi="微软雅黑"/>
+          <w:color w:val="333333"/>
+        </w:rPr>
+      </w:pPr>
+      <w:r>
+        <w:rPr>
+          <w:rFonts w:ascii="微软雅黑" w:eastAsia="微软雅黑" w:hAnsi="微软雅黑" w:hint="eastAsia"/>
+          <w:color w:val="333333"/>
+        </w:rPr>
+        <w:t>之后查看本地文件位置，可以看到被删的文件夹已经恢复</w:t>
+      </w:r>
+    </w:p>
+    <w:p>
+      <w:pPr>
+        <w:pBdr>
+          <w:left w:val="dotted" w:sz="12" w:space="26" w:color="E4E4E4"/>
+        </w:pBdr>
+        <w:shd w:val="clear" w:color="auto" w:fill="FFFFFF"/>
+        <w:spacing w:line="420" w:lineRule="atLeast"/>
+        <w:ind w:left="255"/>
+        <w:rPr>
+          <w:rFonts w:ascii="微软雅黑" w:eastAsia="微软雅黑" w:hAnsi="微软雅黑" w:hint="eastAsia"/>
+          <w:color w:val="333333"/>
+        </w:rPr>
+      </w:pPr>
+      <w:r>
+        <w:rPr>
+          <w:rFonts w:ascii="微软雅黑" w:eastAsia="微软雅黑" w:hAnsi="微软雅黑"/>
+          <w:noProof/>
+          <w:color w:val="333333"/>
+        </w:rPr>
+        <w:drawing>
+          <wp:inline distT="0" distB="0" distL="0" distR="0">
+            <wp:extent cx="4762500" cy="2012950"/>
+            <wp:effectExtent l="0" t="0" r="0" b="6350"/>
+            <wp:docPr id="1" name="图片 1" descr="git如何恢复本地删除的文件夹"/>
+            <wp:cNvGraphicFramePr>
+              <a:graphicFrameLocks xmlns:a="http://schemas.openxmlformats.org/drawingml/2006/main" noChangeAspect="1"/>
+            </wp:cNvGraphicFramePr>
+            <a:graphic xmlns:a="http://schemas.openxmlformats.org/drawingml/2006/main">
+              <a:graphicData uri="http://schemas.openxmlformats.org/drawingml/2006/picture">
+                <pic:pic xmlns:pic="http://schemas.openxmlformats.org/drawingml/2006/picture">
+                  <pic:nvPicPr>
+                    <pic:cNvPr id="0" name="Picture 14" descr="git如何恢复本地删除的文件夹"/>
+                    <pic:cNvPicPr>
+                      <a:picLocks noChangeAspect="1" noChangeArrowheads="1"/>
+                    </pic:cNvPicPr>
+                  </pic:nvPicPr>
+                  <pic:blipFill>
+                    <a:blip r:embed="rId47">
+                      <a:extLst>
+                        <a:ext uri="{28A0092B-C50C-407E-A947-70E740481C1C}">
+                          <a14:useLocalDpi xmlns:a14="http://schemas.microsoft.com/office/drawing/2010/main" val="0"/>
+                        </a:ext>
+                      </a:extLst>
+                    </a:blip>
+                    <a:srcRect/>
+                    <a:stretch>
+                      <a:fillRect/>
+                    </a:stretch>
+                  </pic:blipFill>
+                  <pic:spPr bwMode="auto">
+                    <a:xfrm>
+                      <a:off x="0" y="0"/>
+                      <a:ext cx="4762500" cy="2012950"/>
+                    </a:xfrm>
+                    <a:prstGeom prst="rect">
+                      <a:avLst/>
+                    </a:prstGeom>
+                    <a:noFill/>
+                    <a:ln>
+                      <a:noFill/>
+                    </a:ln>
+                  </pic:spPr>
+                </pic:pic>
+              </a:graphicData>
+            </a:graphic>
+          </wp:inline>
+        </w:drawing>
+      </w:r>
+    </w:p>
+    <w:p>
+      <w:pPr>
+        <w:rPr>
+          <w:rFonts w:hint="eastAsia"/>
+        </w:rPr>
+      </w:pPr>
+      <w:bookmarkStart w:id="2" w:name="_GoBack"/>
+      <w:bookmarkEnd w:id="2"/>
+    </w:p>
     <w:sectPr>
       <w:pgSz w:w="11906" w:h="16838"/>
       <w:pgMar w:top="1440" w:right="1800" w:bottom="1440" w:left="1800" w:header="851" w:footer="992" w:gutter="0"/>
@@ -5468,9 +7222,9 @@
 <file path=word/numbering.xml><?xml version="1.0" encoding="utf-8"?>
 <w:numbering xmlns:wpc="http://schemas.microsoft.com/office/word/2010/wordprocessingCanvas" xmlns:cx="http://schemas.microsoft.com/office/drawing/2014/chartex" xmlns:cx1="http://schemas.microsoft.com/office/drawing/2015/9/8/chartex" xmlns:mc="http://schemas.openxmlformats.org/markup-compatibility/2006" xmlns:o="urn:schemas-microsoft-com:office:office" xmlns:r="http://schemas.openxmlformats.org/officeDocument/2006/relationships" xmlns:m="http://schemas.openxmlformats.org/officeDocument/2006/math" xmlns:v="urn:schemas-microsoft-com:vml" xmlns:wp14="http://schemas.microsoft.com/office/word/2010/wordprocessingDrawing" xmlns:wp="http://schemas.openxmlformats.org/drawingml/2006/wordprocessingDrawing" xmlns:w10="urn:schemas-microsoft-com:office:word" xmlns:w="http://schemas.openxmlformats.org/wordprocessingml/2006/main" xmlns:w14="http://schemas.microsoft.com/office/word/2010/wordml" xmlns:w15="http://schemas.microsoft.com/office/word/2012/wordml" xmlns:w16se="http://schemas.microsoft.com/office/word/2015/wordml/symex" xmlns:wpg="http://schemas.microsoft.com/office/word/2010/wordprocessingGroup" xmlns:wpi="http://schemas.microsoft.com/office/word/2010/wordprocessingInk" xmlns:wne="http://schemas.microsoft.com/office/word/2006/wordml" xmlns:wps="http://schemas.microsoft.com/office/word/2010/wordprocessingShape" mc:Ignorable="w14 w15 w16se wp14">
   <w:abstractNum w:abstractNumId="0" w15:restartNumberingAfterBreak="0">
-    <w:nsid w:val="36BA360F"/>
+    <w:nsid w:val="1A6412D1"/>
     <w:multiLevelType w:val="multilevel"/>
-    <w:tmpl w:val="197AA21C"/>
+    <w:tmpl w:val="2D2085D8"/>
     <w:lvl w:ilvl="0">
       <w:start w:val="1"/>
       <w:numFmt w:val="bullet"/>
@@ -5617,9 +7371,9 @@
     </w:lvl>
   </w:abstractNum>
   <w:abstractNum w:abstractNumId="1" w15:restartNumberingAfterBreak="0">
-    <w:nsid w:val="3A186BE3"/>
+    <w:nsid w:val="2268297B"/>
     <w:multiLevelType w:val="multilevel"/>
-    <w:tmpl w:val="4ACE2EA2"/>
+    <w:tmpl w:val="3BDCBFF0"/>
     <w:lvl w:ilvl="0">
       <w:start w:val="1"/>
       <w:numFmt w:val="bullet"/>
@@ -5766,9 +7520,9 @@
     </w:lvl>
   </w:abstractNum>
   <w:abstractNum w:abstractNumId="2" w15:restartNumberingAfterBreak="0">
-    <w:nsid w:val="51090DED"/>
+    <w:nsid w:val="36BA360F"/>
     <w:multiLevelType w:val="multilevel"/>
-    <w:tmpl w:val="01206A8A"/>
+    <w:tmpl w:val="197AA21C"/>
     <w:lvl w:ilvl="0">
       <w:start w:val="1"/>
       <w:numFmt w:val="bullet"/>
@@ -5915,9 +7669,9 @@
     </w:lvl>
   </w:abstractNum>
   <w:abstractNum w:abstractNumId="3" w15:restartNumberingAfterBreak="0">
-    <w:nsid w:val="53E66F4C"/>
+    <w:nsid w:val="3A186BE3"/>
     <w:multiLevelType w:val="multilevel"/>
-    <w:tmpl w:val="22AA522A"/>
+    <w:tmpl w:val="4ACE2EA2"/>
     <w:lvl w:ilvl="0">
       <w:start w:val="1"/>
       <w:numFmt w:val="bullet"/>
@@ -6064,9 +7818,9 @@
     </w:lvl>
   </w:abstractNum>
   <w:abstractNum w:abstractNumId="4" w15:restartNumberingAfterBreak="0">
-    <w:nsid w:val="62186BE8"/>
+    <w:nsid w:val="51090DED"/>
     <w:multiLevelType w:val="multilevel"/>
-    <w:tmpl w:val="D7CEA3AC"/>
+    <w:tmpl w:val="01206A8A"/>
     <w:lvl w:ilvl="0">
       <w:start w:val="1"/>
       <w:numFmt w:val="bullet"/>
@@ -6213,9 +7967,9 @@
     </w:lvl>
   </w:abstractNum>
   <w:abstractNum w:abstractNumId="5" w15:restartNumberingAfterBreak="0">
-    <w:nsid w:val="773A4DA0"/>
+    <w:nsid w:val="53E66F4C"/>
     <w:multiLevelType w:val="multilevel"/>
-    <w:tmpl w:val="82BA8EA0"/>
+    <w:tmpl w:val="22AA522A"/>
     <w:lvl w:ilvl="0">
       <w:start w:val="1"/>
       <w:numFmt w:val="bullet"/>
@@ -6361,23 +8115,595 @@
       </w:rPr>
     </w:lvl>
   </w:abstractNum>
+  <w:abstractNum w:abstractNumId="6" w15:restartNumberingAfterBreak="0">
+    <w:nsid w:val="57D712F7"/>
+    <w:multiLevelType w:val="multilevel"/>
+    <w:tmpl w:val="78D886BA"/>
+    <w:lvl w:ilvl="0">
+      <w:start w:val="1"/>
+      <w:numFmt w:val="bullet"/>
+      <w:lvlText w:val=""/>
+      <w:lvlJc w:val="left"/>
+      <w:pPr>
+        <w:tabs>
+          <w:tab w:val="num" w:pos="720"/>
+        </w:tabs>
+        <w:ind w:left="720" w:hanging="360"/>
+      </w:pPr>
+      <w:rPr>
+        <w:rFonts w:ascii="Symbol" w:hAnsi="Symbol" w:hint="default"/>
+        <w:sz w:val="20"/>
+      </w:rPr>
+    </w:lvl>
+    <w:lvl w:ilvl="1" w:tentative="1">
+      <w:start w:val="1"/>
+      <w:numFmt w:val="bullet"/>
+      <w:lvlText w:val="o"/>
+      <w:lvlJc w:val="left"/>
+      <w:pPr>
+        <w:tabs>
+          <w:tab w:val="num" w:pos="1440"/>
+        </w:tabs>
+        <w:ind w:left="1440" w:hanging="360"/>
+      </w:pPr>
+      <w:rPr>
+        <w:rFonts w:ascii="Courier New" w:hAnsi="Courier New" w:hint="default"/>
+        <w:sz w:val="20"/>
+      </w:rPr>
+    </w:lvl>
+    <w:lvl w:ilvl="2" w:tentative="1">
+      <w:start w:val="1"/>
+      <w:numFmt w:val="bullet"/>
+      <w:lvlText w:val=""/>
+      <w:lvlJc w:val="left"/>
+      <w:pPr>
+        <w:tabs>
+          <w:tab w:val="num" w:pos="2160"/>
+        </w:tabs>
+        <w:ind w:left="2160" w:hanging="360"/>
+      </w:pPr>
+      <w:rPr>
+        <w:rFonts w:ascii="Wingdings" w:hAnsi="Wingdings" w:hint="default"/>
+        <w:sz w:val="20"/>
+      </w:rPr>
+    </w:lvl>
+    <w:lvl w:ilvl="3" w:tentative="1">
+      <w:start w:val="1"/>
+      <w:numFmt w:val="bullet"/>
+      <w:lvlText w:val=""/>
+      <w:lvlJc w:val="left"/>
+      <w:pPr>
+        <w:tabs>
+          <w:tab w:val="num" w:pos="2880"/>
+        </w:tabs>
+        <w:ind w:left="2880" w:hanging="360"/>
+      </w:pPr>
+      <w:rPr>
+        <w:rFonts w:ascii="Wingdings" w:hAnsi="Wingdings" w:hint="default"/>
+        <w:sz w:val="20"/>
+      </w:rPr>
+    </w:lvl>
+    <w:lvl w:ilvl="4" w:tentative="1">
+      <w:start w:val="1"/>
+      <w:numFmt w:val="bullet"/>
+      <w:lvlText w:val=""/>
+      <w:lvlJc w:val="left"/>
+      <w:pPr>
+        <w:tabs>
+          <w:tab w:val="num" w:pos="3600"/>
+        </w:tabs>
+        <w:ind w:left="3600" w:hanging="360"/>
+      </w:pPr>
+      <w:rPr>
+        <w:rFonts w:ascii="Wingdings" w:hAnsi="Wingdings" w:hint="default"/>
+        <w:sz w:val="20"/>
+      </w:rPr>
+    </w:lvl>
+    <w:lvl w:ilvl="5" w:tentative="1">
+      <w:start w:val="1"/>
+      <w:numFmt w:val="bullet"/>
+      <w:lvlText w:val=""/>
+      <w:lvlJc w:val="left"/>
+      <w:pPr>
+        <w:tabs>
+          <w:tab w:val="num" w:pos="4320"/>
+        </w:tabs>
+        <w:ind w:left="4320" w:hanging="360"/>
+      </w:pPr>
+      <w:rPr>
+        <w:rFonts w:ascii="Wingdings" w:hAnsi="Wingdings" w:hint="default"/>
+        <w:sz w:val="20"/>
+      </w:rPr>
+    </w:lvl>
+    <w:lvl w:ilvl="6" w:tentative="1">
+      <w:start w:val="1"/>
+      <w:numFmt w:val="bullet"/>
+      <w:lvlText w:val=""/>
+      <w:lvlJc w:val="left"/>
+      <w:pPr>
+        <w:tabs>
+          <w:tab w:val="num" w:pos="5040"/>
+        </w:tabs>
+        <w:ind w:left="5040" w:hanging="360"/>
+      </w:pPr>
+      <w:rPr>
+        <w:rFonts w:ascii="Wingdings" w:hAnsi="Wingdings" w:hint="default"/>
+        <w:sz w:val="20"/>
+      </w:rPr>
+    </w:lvl>
+    <w:lvl w:ilvl="7" w:tentative="1">
+      <w:start w:val="1"/>
+      <w:numFmt w:val="bullet"/>
+      <w:lvlText w:val=""/>
+      <w:lvlJc w:val="left"/>
+      <w:pPr>
+        <w:tabs>
+          <w:tab w:val="num" w:pos="5760"/>
+        </w:tabs>
+        <w:ind w:left="5760" w:hanging="360"/>
+      </w:pPr>
+      <w:rPr>
+        <w:rFonts w:ascii="Wingdings" w:hAnsi="Wingdings" w:hint="default"/>
+        <w:sz w:val="20"/>
+      </w:rPr>
+    </w:lvl>
+    <w:lvl w:ilvl="8" w:tentative="1">
+      <w:start w:val="1"/>
+      <w:numFmt w:val="bullet"/>
+      <w:lvlText w:val=""/>
+      <w:lvlJc w:val="left"/>
+      <w:pPr>
+        <w:tabs>
+          <w:tab w:val="num" w:pos="6480"/>
+        </w:tabs>
+        <w:ind w:left="6480" w:hanging="360"/>
+      </w:pPr>
+      <w:rPr>
+        <w:rFonts w:ascii="Wingdings" w:hAnsi="Wingdings" w:hint="default"/>
+        <w:sz w:val="20"/>
+      </w:rPr>
+    </w:lvl>
+  </w:abstractNum>
+  <w:abstractNum w:abstractNumId="7" w15:restartNumberingAfterBreak="0">
+    <w:nsid w:val="62186BE8"/>
+    <w:multiLevelType w:val="multilevel"/>
+    <w:tmpl w:val="D7CEA3AC"/>
+    <w:lvl w:ilvl="0">
+      <w:start w:val="1"/>
+      <w:numFmt w:val="bullet"/>
+      <w:lvlText w:val=""/>
+      <w:lvlJc w:val="left"/>
+      <w:pPr>
+        <w:tabs>
+          <w:tab w:val="num" w:pos="720"/>
+        </w:tabs>
+        <w:ind w:left="720" w:hanging="360"/>
+      </w:pPr>
+      <w:rPr>
+        <w:rFonts w:ascii="Symbol" w:hAnsi="Symbol" w:hint="default"/>
+        <w:sz w:val="20"/>
+      </w:rPr>
+    </w:lvl>
+    <w:lvl w:ilvl="1" w:tentative="1">
+      <w:start w:val="1"/>
+      <w:numFmt w:val="bullet"/>
+      <w:lvlText w:val="o"/>
+      <w:lvlJc w:val="left"/>
+      <w:pPr>
+        <w:tabs>
+          <w:tab w:val="num" w:pos="1440"/>
+        </w:tabs>
+        <w:ind w:left="1440" w:hanging="360"/>
+      </w:pPr>
+      <w:rPr>
+        <w:rFonts w:ascii="Courier New" w:hAnsi="Courier New" w:hint="default"/>
+        <w:sz w:val="20"/>
+      </w:rPr>
+    </w:lvl>
+    <w:lvl w:ilvl="2" w:tentative="1">
+      <w:start w:val="1"/>
+      <w:numFmt w:val="bullet"/>
+      <w:lvlText w:val=""/>
+      <w:lvlJc w:val="left"/>
+      <w:pPr>
+        <w:tabs>
+          <w:tab w:val="num" w:pos="2160"/>
+        </w:tabs>
+        <w:ind w:left="2160" w:hanging="360"/>
+      </w:pPr>
+      <w:rPr>
+        <w:rFonts w:ascii="Wingdings" w:hAnsi="Wingdings" w:hint="default"/>
+        <w:sz w:val="20"/>
+      </w:rPr>
+    </w:lvl>
+    <w:lvl w:ilvl="3" w:tentative="1">
+      <w:start w:val="1"/>
+      <w:numFmt w:val="bullet"/>
+      <w:lvlText w:val=""/>
+      <w:lvlJc w:val="left"/>
+      <w:pPr>
+        <w:tabs>
+          <w:tab w:val="num" w:pos="2880"/>
+        </w:tabs>
+        <w:ind w:left="2880" w:hanging="360"/>
+      </w:pPr>
+      <w:rPr>
+        <w:rFonts w:ascii="Wingdings" w:hAnsi="Wingdings" w:hint="default"/>
+        <w:sz w:val="20"/>
+      </w:rPr>
+    </w:lvl>
+    <w:lvl w:ilvl="4" w:tentative="1">
+      <w:start w:val="1"/>
+      <w:numFmt w:val="bullet"/>
+      <w:lvlText w:val=""/>
+      <w:lvlJc w:val="left"/>
+      <w:pPr>
+        <w:tabs>
+          <w:tab w:val="num" w:pos="3600"/>
+        </w:tabs>
+        <w:ind w:left="3600" w:hanging="360"/>
+      </w:pPr>
+      <w:rPr>
+        <w:rFonts w:ascii="Wingdings" w:hAnsi="Wingdings" w:hint="default"/>
+        <w:sz w:val="20"/>
+      </w:rPr>
+    </w:lvl>
+    <w:lvl w:ilvl="5" w:tentative="1">
+      <w:start w:val="1"/>
+      <w:numFmt w:val="bullet"/>
+      <w:lvlText w:val=""/>
+      <w:lvlJc w:val="left"/>
+      <w:pPr>
+        <w:tabs>
+          <w:tab w:val="num" w:pos="4320"/>
+        </w:tabs>
+        <w:ind w:left="4320" w:hanging="360"/>
+      </w:pPr>
+      <w:rPr>
+        <w:rFonts w:ascii="Wingdings" w:hAnsi="Wingdings" w:hint="default"/>
+        <w:sz w:val="20"/>
+      </w:rPr>
+    </w:lvl>
+    <w:lvl w:ilvl="6" w:tentative="1">
+      <w:start w:val="1"/>
+      <w:numFmt w:val="bullet"/>
+      <w:lvlText w:val=""/>
+      <w:lvlJc w:val="left"/>
+      <w:pPr>
+        <w:tabs>
+          <w:tab w:val="num" w:pos="5040"/>
+        </w:tabs>
+        <w:ind w:left="5040" w:hanging="360"/>
+      </w:pPr>
+      <w:rPr>
+        <w:rFonts w:ascii="Wingdings" w:hAnsi="Wingdings" w:hint="default"/>
+        <w:sz w:val="20"/>
+      </w:rPr>
+    </w:lvl>
+    <w:lvl w:ilvl="7" w:tentative="1">
+      <w:start w:val="1"/>
+      <w:numFmt w:val="bullet"/>
+      <w:lvlText w:val=""/>
+      <w:lvlJc w:val="left"/>
+      <w:pPr>
+        <w:tabs>
+          <w:tab w:val="num" w:pos="5760"/>
+        </w:tabs>
+        <w:ind w:left="5760" w:hanging="360"/>
+      </w:pPr>
+      <w:rPr>
+        <w:rFonts w:ascii="Wingdings" w:hAnsi="Wingdings" w:hint="default"/>
+        <w:sz w:val="20"/>
+      </w:rPr>
+    </w:lvl>
+    <w:lvl w:ilvl="8" w:tentative="1">
+      <w:start w:val="1"/>
+      <w:numFmt w:val="bullet"/>
+      <w:lvlText w:val=""/>
+      <w:lvlJc w:val="left"/>
+      <w:pPr>
+        <w:tabs>
+          <w:tab w:val="num" w:pos="6480"/>
+        </w:tabs>
+        <w:ind w:left="6480" w:hanging="360"/>
+      </w:pPr>
+      <w:rPr>
+        <w:rFonts w:ascii="Wingdings" w:hAnsi="Wingdings" w:hint="default"/>
+        <w:sz w:val="20"/>
+      </w:rPr>
+    </w:lvl>
+  </w:abstractNum>
+  <w:abstractNum w:abstractNumId="8" w15:restartNumberingAfterBreak="0">
+    <w:nsid w:val="654F51D2"/>
+    <w:multiLevelType w:val="multilevel"/>
+    <w:tmpl w:val="559EFADA"/>
+    <w:lvl w:ilvl="0">
+      <w:start w:val="1"/>
+      <w:numFmt w:val="decimal"/>
+      <w:lvlText w:val="%1."/>
+      <w:lvlJc w:val="left"/>
+      <w:pPr>
+        <w:tabs>
+          <w:tab w:val="num" w:pos="720"/>
+        </w:tabs>
+        <w:ind w:left="720" w:hanging="360"/>
+      </w:pPr>
+    </w:lvl>
+    <w:lvl w:ilvl="1" w:tentative="1">
+      <w:start w:val="1"/>
+      <w:numFmt w:val="decimal"/>
+      <w:lvlText w:val="%2."/>
+      <w:lvlJc w:val="left"/>
+      <w:pPr>
+        <w:tabs>
+          <w:tab w:val="num" w:pos="1440"/>
+        </w:tabs>
+        <w:ind w:left="1440" w:hanging="360"/>
+      </w:pPr>
+    </w:lvl>
+    <w:lvl w:ilvl="2" w:tentative="1">
+      <w:start w:val="1"/>
+      <w:numFmt w:val="decimal"/>
+      <w:lvlText w:val="%3."/>
+      <w:lvlJc w:val="left"/>
+      <w:pPr>
+        <w:tabs>
+          <w:tab w:val="num" w:pos="2160"/>
+        </w:tabs>
+        <w:ind w:left="2160" w:hanging="360"/>
+      </w:pPr>
+    </w:lvl>
+    <w:lvl w:ilvl="3" w:tentative="1">
+      <w:start w:val="1"/>
+      <w:numFmt w:val="decimal"/>
+      <w:lvlText w:val="%4."/>
+      <w:lvlJc w:val="left"/>
+      <w:pPr>
+        <w:tabs>
+          <w:tab w:val="num" w:pos="2880"/>
+        </w:tabs>
+        <w:ind w:left="2880" w:hanging="360"/>
+      </w:pPr>
+    </w:lvl>
+    <w:lvl w:ilvl="4" w:tentative="1">
+      <w:start w:val="1"/>
+      <w:numFmt w:val="decimal"/>
+      <w:lvlText w:val="%5."/>
+      <w:lvlJc w:val="left"/>
+      <w:pPr>
+        <w:tabs>
+          <w:tab w:val="num" w:pos="3600"/>
+        </w:tabs>
+        <w:ind w:left="3600" w:hanging="360"/>
+      </w:pPr>
+    </w:lvl>
+    <w:lvl w:ilvl="5" w:tentative="1">
+      <w:start w:val="1"/>
+      <w:numFmt w:val="decimal"/>
+      <w:lvlText w:val="%6."/>
+      <w:lvlJc w:val="left"/>
+      <w:pPr>
+        <w:tabs>
+          <w:tab w:val="num" w:pos="4320"/>
+        </w:tabs>
+        <w:ind w:left="4320" w:hanging="360"/>
+      </w:pPr>
+    </w:lvl>
+    <w:lvl w:ilvl="6" w:tentative="1">
+      <w:start w:val="1"/>
+      <w:numFmt w:val="decimal"/>
+      <w:lvlText w:val="%7."/>
+      <w:lvlJc w:val="left"/>
+      <w:pPr>
+        <w:tabs>
+          <w:tab w:val="num" w:pos="5040"/>
+        </w:tabs>
+        <w:ind w:left="5040" w:hanging="360"/>
+      </w:pPr>
+    </w:lvl>
+    <w:lvl w:ilvl="7" w:tentative="1">
+      <w:start w:val="1"/>
+      <w:numFmt w:val="decimal"/>
+      <w:lvlText w:val="%8."/>
+      <w:lvlJc w:val="left"/>
+      <w:pPr>
+        <w:tabs>
+          <w:tab w:val="num" w:pos="5760"/>
+        </w:tabs>
+        <w:ind w:left="5760" w:hanging="360"/>
+      </w:pPr>
+    </w:lvl>
+    <w:lvl w:ilvl="8" w:tentative="1">
+      <w:start w:val="1"/>
+      <w:numFmt w:val="decimal"/>
+      <w:lvlText w:val="%9."/>
+      <w:lvlJc w:val="left"/>
+      <w:pPr>
+        <w:tabs>
+          <w:tab w:val="num" w:pos="6480"/>
+        </w:tabs>
+        <w:ind w:left="6480" w:hanging="360"/>
+      </w:pPr>
+    </w:lvl>
+  </w:abstractNum>
+  <w:abstractNum w:abstractNumId="9" w15:restartNumberingAfterBreak="0">
+    <w:nsid w:val="773A4DA0"/>
+    <w:multiLevelType w:val="multilevel"/>
+    <w:tmpl w:val="82BA8EA0"/>
+    <w:lvl w:ilvl="0">
+      <w:start w:val="1"/>
+      <w:numFmt w:val="bullet"/>
+      <w:lvlText w:val=""/>
+      <w:lvlJc w:val="left"/>
+      <w:pPr>
+        <w:tabs>
+          <w:tab w:val="num" w:pos="720"/>
+        </w:tabs>
+        <w:ind w:left="720" w:hanging="360"/>
+      </w:pPr>
+      <w:rPr>
+        <w:rFonts w:ascii="Symbol" w:hAnsi="Symbol" w:hint="default"/>
+        <w:sz w:val="20"/>
+      </w:rPr>
+    </w:lvl>
+    <w:lvl w:ilvl="1" w:tentative="1">
+      <w:start w:val="1"/>
+      <w:numFmt w:val="bullet"/>
+      <w:lvlText w:val="o"/>
+      <w:lvlJc w:val="left"/>
+      <w:pPr>
+        <w:tabs>
+          <w:tab w:val="num" w:pos="1440"/>
+        </w:tabs>
+        <w:ind w:left="1440" w:hanging="360"/>
+      </w:pPr>
+      <w:rPr>
+        <w:rFonts w:ascii="Courier New" w:hAnsi="Courier New" w:hint="default"/>
+        <w:sz w:val="20"/>
+      </w:rPr>
+    </w:lvl>
+    <w:lvl w:ilvl="2" w:tentative="1">
+      <w:start w:val="1"/>
+      <w:numFmt w:val="bullet"/>
+      <w:lvlText w:val=""/>
+      <w:lvlJc w:val="left"/>
+      <w:pPr>
+        <w:tabs>
+          <w:tab w:val="num" w:pos="2160"/>
+        </w:tabs>
+        <w:ind w:left="2160" w:hanging="360"/>
+      </w:pPr>
+      <w:rPr>
+        <w:rFonts w:ascii="Wingdings" w:hAnsi="Wingdings" w:hint="default"/>
+        <w:sz w:val="20"/>
+      </w:rPr>
+    </w:lvl>
+    <w:lvl w:ilvl="3" w:tentative="1">
+      <w:start w:val="1"/>
+      <w:numFmt w:val="bullet"/>
+      <w:lvlText w:val=""/>
+      <w:lvlJc w:val="left"/>
+      <w:pPr>
+        <w:tabs>
+          <w:tab w:val="num" w:pos="2880"/>
+        </w:tabs>
+        <w:ind w:left="2880" w:hanging="360"/>
+      </w:pPr>
+      <w:rPr>
+        <w:rFonts w:ascii="Wingdings" w:hAnsi="Wingdings" w:hint="default"/>
+        <w:sz w:val="20"/>
+      </w:rPr>
+    </w:lvl>
+    <w:lvl w:ilvl="4" w:tentative="1">
+      <w:start w:val="1"/>
+      <w:numFmt w:val="bullet"/>
+      <w:lvlText w:val=""/>
+      <w:lvlJc w:val="left"/>
+      <w:pPr>
+        <w:tabs>
+          <w:tab w:val="num" w:pos="3600"/>
+        </w:tabs>
+        <w:ind w:left="3600" w:hanging="360"/>
+      </w:pPr>
+      <w:rPr>
+        <w:rFonts w:ascii="Wingdings" w:hAnsi="Wingdings" w:hint="default"/>
+        <w:sz w:val="20"/>
+      </w:rPr>
+    </w:lvl>
+    <w:lvl w:ilvl="5" w:tentative="1">
+      <w:start w:val="1"/>
+      <w:numFmt w:val="bullet"/>
+      <w:lvlText w:val=""/>
+      <w:lvlJc w:val="left"/>
+      <w:pPr>
+        <w:tabs>
+          <w:tab w:val="num" w:pos="4320"/>
+        </w:tabs>
+        <w:ind w:left="4320" w:hanging="360"/>
+      </w:pPr>
+      <w:rPr>
+        <w:rFonts w:ascii="Wingdings" w:hAnsi="Wingdings" w:hint="default"/>
+        <w:sz w:val="20"/>
+      </w:rPr>
+    </w:lvl>
+    <w:lvl w:ilvl="6" w:tentative="1">
+      <w:start w:val="1"/>
+      <w:numFmt w:val="bullet"/>
+      <w:lvlText w:val=""/>
+      <w:lvlJc w:val="left"/>
+      <w:pPr>
+        <w:tabs>
+          <w:tab w:val="num" w:pos="5040"/>
+        </w:tabs>
+        <w:ind w:left="5040" w:hanging="360"/>
+      </w:pPr>
+      <w:rPr>
+        <w:rFonts w:ascii="Wingdings" w:hAnsi="Wingdings" w:hint="default"/>
+        <w:sz w:val="20"/>
+      </w:rPr>
+    </w:lvl>
+    <w:lvl w:ilvl="7" w:tentative="1">
+      <w:start w:val="1"/>
+      <w:numFmt w:val="bullet"/>
+      <w:lvlText w:val=""/>
+      <w:lvlJc w:val="left"/>
+      <w:pPr>
+        <w:tabs>
+          <w:tab w:val="num" w:pos="5760"/>
+        </w:tabs>
+        <w:ind w:left="5760" w:hanging="360"/>
+      </w:pPr>
+      <w:rPr>
+        <w:rFonts w:ascii="Wingdings" w:hAnsi="Wingdings" w:hint="default"/>
+        <w:sz w:val="20"/>
+      </w:rPr>
+    </w:lvl>
+    <w:lvl w:ilvl="8" w:tentative="1">
+      <w:start w:val="1"/>
+      <w:numFmt w:val="bullet"/>
+      <w:lvlText w:val=""/>
+      <w:lvlJc w:val="left"/>
+      <w:pPr>
+        <w:tabs>
+          <w:tab w:val="num" w:pos="6480"/>
+        </w:tabs>
+        <w:ind w:left="6480" w:hanging="360"/>
+      </w:pPr>
+      <w:rPr>
+        <w:rFonts w:ascii="Wingdings" w:hAnsi="Wingdings" w:hint="default"/>
+        <w:sz w:val="20"/>
+      </w:rPr>
+    </w:lvl>
+  </w:abstractNum>
   <w:num w:numId="1">
+    <w:abstractNumId w:val="2"/>
+  </w:num>
+  <w:num w:numId="2">
+    <w:abstractNumId w:val="3"/>
+  </w:num>
+  <w:num w:numId="3">
+    <w:abstractNumId w:val="7"/>
+  </w:num>
+  <w:num w:numId="4">
+    <w:abstractNumId w:val="4"/>
+  </w:num>
+  <w:num w:numId="5">
+    <w:abstractNumId w:val="5"/>
+  </w:num>
+  <w:num w:numId="6">
+    <w:abstractNumId w:val="9"/>
+  </w:num>
+  <w:num w:numId="7">
+    <w:abstractNumId w:val="1"/>
+  </w:num>
+  <w:num w:numId="8">
     <w:abstractNumId w:val="0"/>
   </w:num>
-  <w:num w:numId="2">
-    <w:abstractNumId w:val="1"/>
+  <w:num w:numId="9">
+    <w:abstractNumId w:val="6"/>
   </w:num>
-  <w:num w:numId="3">
-    <w:abstractNumId w:val="4"/>
-  </w:num>
-  <w:num w:numId="4">
-    <w:abstractNumId w:val="2"/>
-  </w:num>
-  <w:num w:numId="5">
-    <w:abstractNumId w:val="3"/>
-  </w:num>
-  <w:num w:numId="6">
-    <w:abstractNumId w:val="5"/>
+  <w:num w:numId="10">
+    <w:abstractNumId w:val="8"/>
   </w:num>
 </w:numbering>
 </file>
@@ -7052,6 +9378,31 @@
     <w:basedOn w:val="a0"/>
     <w:rsid w:val="0036706B"/>
   </w:style>
+  <w:style w:type="character" w:customStyle="1" w:styleId="desc">
+    <w:name w:val="desc"/>
+    <w:basedOn w:val="a0"/>
+    <w:rsid w:val="001C7C23"/>
+  </w:style>
+  <w:style w:type="character" w:customStyle="1" w:styleId="ori-txt">
+    <w:name w:val="ori-txt"/>
+    <w:basedOn w:val="a0"/>
+    <w:rsid w:val="001C7C23"/>
+  </w:style>
+  <w:style w:type="character" w:customStyle="1" w:styleId="views">
+    <w:name w:val="views"/>
+    <w:basedOn w:val="a0"/>
+    <w:rsid w:val="001C7C23"/>
+  </w:style>
+  <w:style w:type="character" w:customStyle="1" w:styleId="exp-tag-top">
+    <w:name w:val="exp-tag-top"/>
+    <w:basedOn w:val="a0"/>
+    <w:rsid w:val="001C7C23"/>
+  </w:style>
+  <w:style w:type="character" w:customStyle="1" w:styleId="step">
+    <w:name w:val="step"/>
+    <w:basedOn w:val="a0"/>
+    <w:rsid w:val="001C7C23"/>
+  </w:style>
 </w:styles>
 </file>
 

</xml_diff>

<commit_message>
解决：输入$ git push origin master后跳出的窗口无登陆密码框，而是提示：connect to Github sign in with your brower的问题
</commit_message>
<xml_diff>
--- a/git_user_manul.docx
+++ b/git_user_manul.docx
@@ -6508,7 +6508,7 @@
         <w:spacing w:line="420" w:lineRule="atLeast"/>
         <w:ind w:left="0"/>
         <w:rPr>
-          <w:rFonts w:ascii="宋体" w:eastAsia="宋体" w:hAnsi="宋体" w:hint="eastAsia"/>
+          <w:rFonts w:ascii="宋体" w:eastAsia="宋体" w:hAnsi="宋体"/>
           <w:color w:val="333333"/>
           <w:sz w:val="24"/>
           <w:szCs w:val="24"/>
@@ -6567,7 +6567,6 @@
         <w:ind w:left="255"/>
         <w:jc w:val="both"/>
         <w:rPr>
-          <w:rFonts w:hint="eastAsia"/>
           <w:color w:val="333333"/>
         </w:rPr>
       </w:pPr>
@@ -7140,7 +7139,7 @@
         <w:spacing w:line="420" w:lineRule="atLeast"/>
         <w:ind w:left="255"/>
         <w:rPr>
-          <w:rFonts w:ascii="微软雅黑" w:eastAsia="微软雅黑" w:hAnsi="微软雅黑" w:hint="eastAsia"/>
+          <w:rFonts w:ascii="微软雅黑" w:eastAsia="微软雅黑" w:hAnsi="微软雅黑"/>
           <w:color w:val="333333"/>
         </w:rPr>
       </w:pPr>
@@ -7202,13 +7201,420 @@
     </w:p>
     <w:p>
       <w:pPr>
-        <w:rPr>
-          <w:rFonts w:hint="eastAsia"/>
+        <w:pBdr>
+          <w:left w:val="dotted" w:sz="12" w:space="26" w:color="E4E4E4"/>
+        </w:pBdr>
+        <w:shd w:val="clear" w:color="auto" w:fill="FFFFFF"/>
+        <w:spacing w:line="420" w:lineRule="atLeast"/>
+        <w:ind w:left="255"/>
+        <w:rPr>
+          <w:rFonts w:ascii="微软雅黑" w:eastAsia="微软雅黑" w:hAnsi="微软雅黑"/>
+          <w:color w:val="333333"/>
+        </w:rPr>
+      </w:pPr>
+    </w:p>
+    <w:p>
+      <w:pPr>
+        <w:pBdr>
+          <w:left w:val="dotted" w:sz="12" w:space="26" w:color="E4E4E4"/>
+        </w:pBdr>
+        <w:shd w:val="clear" w:color="auto" w:fill="FFFFFF"/>
+        <w:spacing w:line="420" w:lineRule="atLeast"/>
+        <w:ind w:left="255"/>
+        <w:rPr>
+          <w:rFonts w:ascii="微软雅黑" w:eastAsia="微软雅黑" w:hAnsi="微软雅黑"/>
+          <w:color w:val="333333"/>
+        </w:rPr>
+      </w:pPr>
+    </w:p>
+    <w:p>
+      <w:pPr>
+        <w:pBdr>
+          <w:left w:val="dotted" w:sz="12" w:space="26" w:color="E4E4E4"/>
+        </w:pBdr>
+        <w:shd w:val="clear" w:color="auto" w:fill="FFFFFF"/>
+        <w:spacing w:line="420" w:lineRule="atLeast"/>
+        <w:ind w:left="255"/>
+        <w:rPr>
+          <w:rFonts w:ascii="微软雅黑" w:eastAsia="微软雅黑" w:hAnsi="微软雅黑"/>
+          <w:b/>
+          <w:bCs/>
+          <w:color w:val="333333"/>
+        </w:rPr>
+      </w:pPr>
+      <w:r>
+        <w:rPr>
+          <w:rFonts w:ascii="微软雅黑" w:eastAsia="微软雅黑" w:hAnsi="微软雅黑" w:hint="eastAsia"/>
+          <w:b/>
+          <w:bCs/>
+          <w:color w:val="333333"/>
+        </w:rPr>
+        <w:t xml:space="preserve">解决：输入$ </w:t>
+      </w:r>
+      <w:proofErr w:type="spellStart"/>
+      <w:r>
+        <w:rPr>
+          <w:rFonts w:ascii="微软雅黑" w:eastAsia="微软雅黑" w:hAnsi="微软雅黑" w:hint="eastAsia"/>
+          <w:b/>
+          <w:bCs/>
+          <w:color w:val="333333"/>
+        </w:rPr>
+        <w:t>git</w:t>
+      </w:r>
+      <w:proofErr w:type="spellEnd"/>
+      <w:r>
+        <w:rPr>
+          <w:rFonts w:ascii="微软雅黑" w:eastAsia="微软雅黑" w:hAnsi="微软雅黑" w:hint="eastAsia"/>
+          <w:b/>
+          <w:bCs/>
+          <w:color w:val="333333"/>
+        </w:rPr>
+        <w:t xml:space="preserve"> push origin master后跳出的窗口无登陆密码框，而是提示：connect to </w:t>
+      </w:r>
+      <w:proofErr w:type="spellStart"/>
+      <w:r>
+        <w:rPr>
+          <w:rFonts w:ascii="微软雅黑" w:eastAsia="微软雅黑" w:hAnsi="微软雅黑" w:hint="eastAsia"/>
+          <w:b/>
+          <w:bCs/>
+          <w:color w:val="333333"/>
+        </w:rPr>
+        <w:t>Github</w:t>
+      </w:r>
+      <w:proofErr w:type="spellEnd"/>
+      <w:r>
+        <w:rPr>
+          <w:rFonts w:ascii="微软雅黑" w:eastAsia="微软雅黑" w:hAnsi="微软雅黑" w:hint="eastAsia"/>
+          <w:b/>
+          <w:bCs/>
+          <w:color w:val="333333"/>
+        </w:rPr>
+        <w:t xml:space="preserve"> sign in with your </w:t>
+      </w:r>
+      <w:proofErr w:type="spellStart"/>
+      <w:r>
+        <w:rPr>
+          <w:rFonts w:ascii="微软雅黑" w:eastAsia="微软雅黑" w:hAnsi="微软雅黑" w:hint="eastAsia"/>
+          <w:b/>
+          <w:bCs/>
+          <w:color w:val="333333"/>
+        </w:rPr>
+        <w:t>brower</w:t>
+      </w:r>
+      <w:proofErr w:type="spellEnd"/>
+      <w:r>
+        <w:rPr>
+          <w:rFonts w:ascii="微软雅黑" w:eastAsia="微软雅黑" w:hAnsi="微软雅黑" w:hint="eastAsia"/>
+          <w:b/>
+          <w:bCs/>
+          <w:color w:val="333333"/>
+        </w:rPr>
+        <w:t>的问题</w:t>
+      </w:r>
+    </w:p>
+    <w:p>
+      <w:pPr>
+        <w:pBdr>
+          <w:left w:val="dotted" w:sz="12" w:space="26" w:color="E4E4E4"/>
+        </w:pBdr>
+        <w:shd w:val="clear" w:color="auto" w:fill="FFFFFF"/>
+        <w:spacing w:line="420" w:lineRule="atLeast"/>
+        <w:ind w:left="255"/>
+        <w:rPr>
+          <w:rFonts w:ascii="微软雅黑" w:eastAsia="微软雅黑" w:hAnsi="微软雅黑"/>
+          <w:color w:val="333333"/>
+        </w:rPr>
+      </w:pPr>
+      <w:r>
+        <w:rPr>
+          <w:rFonts w:ascii="微软雅黑" w:eastAsia="微软雅黑" w:hAnsi="微软雅黑"/>
+          <w:color w:val="333333"/>
+        </w:rPr>
+        <w:t xml:space="preserve">（1）关闭含有信息：connect to </w:t>
+      </w:r>
+      <w:proofErr w:type="spellStart"/>
+      <w:r>
+        <w:rPr>
+          <w:rFonts w:ascii="微软雅黑" w:eastAsia="微软雅黑" w:hAnsi="微软雅黑"/>
+          <w:color w:val="333333"/>
+        </w:rPr>
+        <w:t>Github</w:t>
+      </w:r>
+      <w:proofErr w:type="spellEnd"/>
+      <w:r>
+        <w:rPr>
+          <w:rFonts w:ascii="微软雅黑" w:eastAsia="微软雅黑" w:hAnsi="微软雅黑"/>
+          <w:color w:val="333333"/>
+        </w:rPr>
+        <w:t xml:space="preserve"> sign in with your </w:t>
+      </w:r>
+      <w:proofErr w:type="spellStart"/>
+      <w:r>
+        <w:rPr>
+          <w:rFonts w:ascii="微软雅黑" w:eastAsia="微软雅黑" w:hAnsi="微软雅黑"/>
+          <w:color w:val="333333"/>
+        </w:rPr>
+        <w:t>brower</w:t>
+      </w:r>
+      <w:proofErr w:type="spellEnd"/>
+      <w:r>
+        <w:rPr>
+          <w:rFonts w:ascii="微软雅黑" w:eastAsia="微软雅黑" w:hAnsi="微软雅黑"/>
+          <w:color w:val="333333"/>
+        </w:rPr>
+        <w:t>的弹出框</w:t>
+      </w:r>
+      <w:r>
+        <w:rPr>
+          <w:rFonts w:ascii="微软雅黑" w:eastAsia="微软雅黑" w:hAnsi="微软雅黑"/>
+          <w:color w:val="333333"/>
+        </w:rPr>
+        <w:br/>
+        <w:t>（2）此时出现一个</w:t>
+      </w:r>
+      <w:proofErr w:type="spellStart"/>
+      <w:r>
+        <w:rPr>
+          <w:rFonts w:ascii="微软雅黑" w:eastAsia="微软雅黑" w:hAnsi="微软雅黑"/>
+          <w:color w:val="333333"/>
+        </w:rPr>
+        <w:t>ssh</w:t>
+      </w:r>
+      <w:proofErr w:type="spellEnd"/>
+      <w:r>
+        <w:rPr>
+          <w:rFonts w:ascii="微软雅黑" w:eastAsia="微软雅黑" w:hAnsi="微软雅黑"/>
+          <w:color w:val="333333"/>
+        </w:rPr>
+        <w:t>弹出框，显示：</w:t>
+      </w:r>
+      <w:r>
+        <w:rPr>
+          <w:rFonts w:ascii="微软雅黑" w:eastAsia="微软雅黑" w:hAnsi="微软雅黑"/>
+          <w:color w:val="333333"/>
+        </w:rPr>
+        <w:br/>
+        <w:t>‘https://github.com’: 输入的是</w:t>
+      </w:r>
+      <w:proofErr w:type="spellStart"/>
+      <w:r>
+        <w:rPr>
+          <w:rFonts w:ascii="微软雅黑" w:eastAsia="微软雅黑" w:hAnsi="微软雅黑"/>
+          <w:color w:val="333333"/>
+        </w:rPr>
+        <w:t>github</w:t>
+      </w:r>
+      <w:proofErr w:type="spellEnd"/>
+      <w:r>
+        <w:rPr>
+          <w:rFonts w:ascii="微软雅黑" w:eastAsia="微软雅黑" w:hAnsi="微软雅黑"/>
+          <w:color w:val="333333"/>
+        </w:rPr>
+        <w:t>上的邮箱账号, 而不是</w:t>
+      </w:r>
+      <w:proofErr w:type="spellStart"/>
+      <w:r>
+        <w:rPr>
+          <w:rFonts w:ascii="微软雅黑" w:eastAsia="微软雅黑" w:hAnsi="微软雅黑"/>
+          <w:color w:val="333333"/>
+        </w:rPr>
+        <w:t>github</w:t>
+      </w:r>
+      <w:proofErr w:type="spellEnd"/>
+      <w:r>
+        <w:rPr>
+          <w:rFonts w:ascii="微软雅黑" w:eastAsia="微软雅黑" w:hAnsi="微软雅黑"/>
+          <w:color w:val="333333"/>
+        </w:rPr>
+        <w:t>中设置的username</w:t>
+      </w:r>
+      <w:r>
+        <w:rPr>
+          <w:rFonts w:ascii="微软雅黑" w:eastAsia="微软雅黑" w:hAnsi="微软雅黑"/>
+          <w:color w:val="333333"/>
+        </w:rPr>
+        <w:br/>
+        <w:t>Password for ‘https://你的</w:t>
+      </w:r>
+      <w:proofErr w:type="spellStart"/>
+      <w:r>
+        <w:rPr>
+          <w:rFonts w:ascii="微软雅黑" w:eastAsia="微软雅黑" w:hAnsi="微软雅黑"/>
+          <w:color w:val="333333"/>
+        </w:rPr>
+        <w:t>github</w:t>
+      </w:r>
+      <w:proofErr w:type="spellEnd"/>
+      <w:r>
+        <w:rPr>
+          <w:rFonts w:ascii="微软雅黑" w:eastAsia="微软雅黑" w:hAnsi="微软雅黑"/>
+          <w:color w:val="333333"/>
+        </w:rPr>
+        <w:t>邮箱@github.com’: 输入</w:t>
+      </w:r>
+      <w:proofErr w:type="spellStart"/>
+      <w:r>
+        <w:rPr>
+          <w:rFonts w:ascii="微软雅黑" w:eastAsia="微软雅黑" w:hAnsi="微软雅黑"/>
+          <w:color w:val="333333"/>
+        </w:rPr>
+        <w:t>github</w:t>
+      </w:r>
+      <w:proofErr w:type="spellEnd"/>
+      <w:r>
+        <w:rPr>
+          <w:rFonts w:ascii="微软雅黑" w:eastAsia="微软雅黑" w:hAnsi="微软雅黑"/>
+          <w:color w:val="333333"/>
+        </w:rPr>
+        <w:t>的登录密码,点击enter键即可</w:t>
+      </w:r>
+      <w:r>
+        <w:rPr>
+          <w:rFonts w:ascii="微软雅黑" w:eastAsia="微软雅黑" w:hAnsi="微软雅黑"/>
+          <w:color w:val="333333"/>
+        </w:rPr>
+        <w:br/>
+        <w:t>（3）此时命令行中显示如下信息，成功push</w:t>
+      </w:r>
+    </w:p>
+    <w:p>
+      <w:pPr>
+        <w:pBdr>
+          <w:left w:val="dotted" w:sz="12" w:space="26" w:color="E4E4E4"/>
+        </w:pBdr>
+        <w:shd w:val="clear" w:color="auto" w:fill="FFFFFF"/>
+        <w:spacing w:line="420" w:lineRule="atLeast"/>
+        <w:ind w:left="255"/>
+        <w:rPr>
+          <w:rFonts w:ascii="微软雅黑" w:eastAsia="微软雅黑" w:hAnsi="微软雅黑"/>
+          <w:color w:val="333333"/>
         </w:rPr>
       </w:pPr>
       <w:bookmarkStart w:id="2" w:name="_GoBack"/>
+      <w:r>
+        <w:rPr>
+          <w:noProof/>
+        </w:rPr>
+        <w:lastRenderedPageBreak/>
+        <w:drawing>
+          <wp:inline distT="0" distB="0" distL="0" distR="0">
+            <wp:extent cx="5274310" cy="1492395"/>
+            <wp:effectExtent l="0" t="0" r="2540" b="0"/>
+            <wp:docPr id="33" name="图片 33" descr="https://img-blog.csdnimg.cn/20201025200231126.png?x-oss-process=image/watermark,type_ZmFuZ3poZW5naGVpdGk,shadow_10,text_aHR0cHM6Ly9ibG9nLmNzZG4ubmV0L2Nha2VfZWF0,size_16,color_FFFFFF,t_70#pic_center"/>
+            <wp:cNvGraphicFramePr>
+              <a:graphicFrameLocks xmlns:a="http://schemas.openxmlformats.org/drawingml/2006/main" noChangeAspect="1"/>
+            </wp:cNvGraphicFramePr>
+            <a:graphic xmlns:a="http://schemas.openxmlformats.org/drawingml/2006/main">
+              <a:graphicData uri="http://schemas.openxmlformats.org/drawingml/2006/picture">
+                <pic:pic xmlns:pic="http://schemas.openxmlformats.org/drawingml/2006/picture">
+                  <pic:nvPicPr>
+                    <pic:cNvPr id="0" name="Picture 1" descr="https://img-blog.csdnimg.cn/20201025200231126.png?x-oss-process=image/watermark,type_ZmFuZ3poZW5naGVpdGk,shadow_10,text_aHR0cHM6Ly9ibG9nLmNzZG4ubmV0L2Nha2VfZWF0,size_16,color_FFFFFF,t_70#pic_center"/>
+                    <pic:cNvPicPr>
+                      <a:picLocks noChangeAspect="1" noChangeArrowheads="1"/>
+                    </pic:cNvPicPr>
+                  </pic:nvPicPr>
+                  <pic:blipFill>
+                    <a:blip r:embed="rId48">
+                      <a:extLst>
+                        <a:ext uri="{28A0092B-C50C-407E-A947-70E740481C1C}">
+                          <a14:useLocalDpi xmlns:a14="http://schemas.microsoft.com/office/drawing/2010/main" val="0"/>
+                        </a:ext>
+                      </a:extLst>
+                    </a:blip>
+                    <a:srcRect/>
+                    <a:stretch>
+                      <a:fillRect/>
+                    </a:stretch>
+                  </pic:blipFill>
+                  <pic:spPr bwMode="auto">
+                    <a:xfrm>
+                      <a:off x="0" y="0"/>
+                      <a:ext cx="5274310" cy="1492395"/>
+                    </a:xfrm>
+                    <a:prstGeom prst="rect">
+                      <a:avLst/>
+                    </a:prstGeom>
+                    <a:noFill/>
+                    <a:ln>
+                      <a:noFill/>
+                    </a:ln>
+                  </pic:spPr>
+                </pic:pic>
+              </a:graphicData>
+            </a:graphic>
+          </wp:inline>
+        </w:drawing>
+      </w:r>
       <w:bookmarkEnd w:id="2"/>
     </w:p>
+    <w:p>
+      <w:pPr>
+        <w:pBdr>
+          <w:left w:val="dotted" w:sz="12" w:space="26" w:color="E4E4E4"/>
+        </w:pBdr>
+        <w:shd w:val="clear" w:color="auto" w:fill="FFFFFF"/>
+        <w:spacing w:line="420" w:lineRule="atLeast"/>
+        <w:ind w:left="255"/>
+        <w:rPr>
+          <w:rFonts w:ascii="微软雅黑" w:eastAsia="微软雅黑" w:hAnsi="微软雅黑" w:hint="eastAsia"/>
+          <w:color w:val="333333"/>
+        </w:rPr>
+      </w:pPr>
+      <w:r>
+        <w:rPr>
+          <w:noProof/>
+        </w:rPr>
+        <w:drawing>
+          <wp:inline distT="0" distB="0" distL="0" distR="0">
+            <wp:extent cx="5274310" cy="2940960"/>
+            <wp:effectExtent l="0" t="0" r="2540" b="0"/>
+            <wp:docPr id="34" name="图片 34" descr="https://img-blog.csdnimg.cn/2020102520040262.png?x-oss-process=image/watermark,type_ZmFuZ3poZW5naGVpdGk,shadow_10,text_aHR0cHM6Ly9ibG9nLmNzZG4ubmV0L2Nha2VfZWF0,size_16,color_FFFFFF,t_70#pic_center"/>
+            <wp:cNvGraphicFramePr>
+              <a:graphicFrameLocks xmlns:a="http://schemas.openxmlformats.org/drawingml/2006/main" noChangeAspect="1"/>
+            </wp:cNvGraphicFramePr>
+            <a:graphic xmlns:a="http://schemas.openxmlformats.org/drawingml/2006/main">
+              <a:graphicData uri="http://schemas.openxmlformats.org/drawingml/2006/picture">
+                <pic:pic xmlns:pic="http://schemas.openxmlformats.org/drawingml/2006/picture">
+                  <pic:nvPicPr>
+                    <pic:cNvPr id="0" name="Picture 3" descr="https://img-blog.csdnimg.cn/2020102520040262.png?x-oss-process=image/watermark,type_ZmFuZ3poZW5naGVpdGk,shadow_10,text_aHR0cHM6Ly9ibG9nLmNzZG4ubmV0L2Nha2VfZWF0,size_16,color_FFFFFF,t_70#pic_center"/>
+                    <pic:cNvPicPr>
+                      <a:picLocks noChangeAspect="1" noChangeArrowheads="1"/>
+                    </pic:cNvPicPr>
+                  </pic:nvPicPr>
+                  <pic:blipFill>
+                    <a:blip r:embed="rId49">
+                      <a:extLst>
+                        <a:ext uri="{28A0092B-C50C-407E-A947-70E740481C1C}">
+                          <a14:useLocalDpi xmlns:a14="http://schemas.microsoft.com/office/drawing/2010/main" val="0"/>
+                        </a:ext>
+                      </a:extLst>
+                    </a:blip>
+                    <a:srcRect/>
+                    <a:stretch>
+                      <a:fillRect/>
+                    </a:stretch>
+                  </pic:blipFill>
+                  <pic:spPr bwMode="auto">
+                    <a:xfrm>
+                      <a:off x="0" y="0"/>
+                      <a:ext cx="5274310" cy="2940960"/>
+                    </a:xfrm>
+                    <a:prstGeom prst="rect">
+                      <a:avLst/>
+                    </a:prstGeom>
+                    <a:noFill/>
+                    <a:ln>
+                      <a:noFill/>
+                    </a:ln>
+                  </pic:spPr>
+                </pic:pic>
+              </a:graphicData>
+            </a:graphic>
+          </wp:inline>
+        </w:drawing>
+      </w:r>
+    </w:p>
+    <w:p/>
     <w:sectPr>
       <w:pgSz w:w="11906" w:h="16838"/>
       <w:pgMar w:top="1440" w:right="1800" w:bottom="1440" w:left="1800" w:header="851" w:footer="992" w:gutter="0"/>
@@ -9172,7 +9578,6 @@
   <w:style w:type="character" w:default="1" w:styleId="a0">
     <w:name w:val="Default Paragraph Font"/>
     <w:uiPriority w:val="1"/>
-    <w:semiHidden/>
     <w:unhideWhenUsed/>
   </w:style>
   <w:style w:type="table" w:default="1" w:styleId="a1">

</xml_diff>